<commit_message>
changed lecture-1 of Section-5
</commit_message>
<xml_diff>
--- a/Section-5/Lecture-1.docx
+++ b/Section-5/Lecture-1.docx
@@ -7,7 +7,7 @@
         <w:pStyle w:val="ListParagraph"/>
         <w:numPr>
           <w:ilvl w:val="0"/>
-          <w:numId w:val="1"/>
+          <w:numId w:val="5"/>
         </w:numPr>
         <w:rPr>
           <w:sz w:val="32"/>
@@ -20,7 +20,7 @@
           <w:szCs w:val="32"/>
           <w:lang w:val="az-Latn-AZ"/>
         </w:rPr>
-        <w:t xml:space="preserve">Bu günə sizinlə birlikdə, </w:t>
+        <w:t xml:space="preserve">Əvvəlki dərsliklərdə </w:t>
       </w:r>
       <w:r>
         <w:rPr>
@@ -53,11 +53,21 @@
           <w:szCs w:val="32"/>
           <w:lang w:val="az-Latn-AZ"/>
         </w:rPr>
-        <w:t>və s. ke</w:t>
-      </w:r>
-      <w:proofErr w:type="spellStart"/>
-      <w:r>
-        <w:rPr>
+        <w:t xml:space="preserve">və s. </w:t>
+      </w:r>
+      <w:r>
+        <w:rPr>
+          <w:b/>
+          <w:sz w:val="32"/>
+          <w:szCs w:val="32"/>
+          <w:lang w:val="az-Latn-AZ"/>
+        </w:rPr>
+        <w:t>ke</w:t>
+      </w:r>
+      <w:proofErr w:type="spellStart"/>
+      <w:r>
+        <w:rPr>
+          <w:b/>
           <w:sz w:val="32"/>
           <w:szCs w:val="32"/>
         </w:rPr>
@@ -87,7 +97,7 @@
         <w:pStyle w:val="ListParagraph"/>
         <w:numPr>
           <w:ilvl w:val="0"/>
-          <w:numId w:val="1"/>
+          <w:numId w:val="5"/>
         </w:numPr>
         <w:rPr>
           <w:sz w:val="32"/>
@@ -178,15 +188,7 @@
           <w:szCs w:val="32"/>
           <w:lang w:val="az-Latn-AZ"/>
         </w:rPr>
-        <w:t>ədir onu öyrənməyə çalışacayıq.</w:t>
-      </w:r>
-      <w:r>
-        <w:rPr>
-          <w:sz w:val="32"/>
-          <w:szCs w:val="32"/>
-          <w:lang w:val="az-Latn-AZ"/>
-        </w:rPr>
-        <w:t xml:space="preserve"> Biz sizinlə birlikdə </w:t>
+        <w:t xml:space="preserve">ədir onu öyrənməyə çalışacayıq. Biz sizinlə birlikdə </w:t>
       </w:r>
       <w:r>
         <w:rPr>
@@ -266,23 +268,7 @@
           <w:sz w:val="32"/>
           <w:szCs w:val="32"/>
         </w:rPr>
-        <w:t>Inner-quer</w:t>
-      </w:r>
-      <w:r>
-        <w:rPr>
-          <w:b/>
-          <w:sz w:val="32"/>
-          <w:szCs w:val="32"/>
-        </w:rPr>
-        <w:t>y</w:t>
-      </w:r>
-      <w:r>
-        <w:rPr>
-          <w:b/>
-          <w:sz w:val="32"/>
-          <w:szCs w:val="32"/>
-        </w:rPr>
-        <w:t xml:space="preserve"> n</w:t>
+        <w:t>Inner-query n</w:t>
       </w:r>
       <w:r>
         <w:rPr>
@@ -309,7 +295,7 @@
         <w:pStyle w:val="ListParagraph"/>
         <w:numPr>
           <w:ilvl w:val="0"/>
-          <w:numId w:val="2"/>
+          <w:numId w:val="6"/>
         </w:numPr>
         <w:rPr>
           <w:sz w:val="32"/>
@@ -390,7 +376,7 @@
         <w:pStyle w:val="ListParagraph"/>
         <w:numPr>
           <w:ilvl w:val="0"/>
-          <w:numId w:val="2"/>
+          <w:numId w:val="6"/>
         </w:numPr>
         <w:rPr>
           <w:sz w:val="32"/>
@@ -401,22 +387,20 @@
       <w:r>
         <w:rPr>
           <w:noProof/>
-          <w:sz w:val="32"/>
-          <w:szCs w:val="32"/>
         </w:rPr>
         <w:drawing>
-          <wp:anchor distT="0" distB="0" distL="114300" distR="114300" simplePos="0" relativeHeight="251658240" behindDoc="0" locked="0" layoutInCell="1" allowOverlap="1" wp14:anchorId="6E7FDFC7" wp14:editId="3AB8C696">
+          <wp:anchor distT="0" distB="0" distL="114300" distR="114300" simplePos="0" relativeHeight="251658240" behindDoc="0" locked="0" layoutInCell="1" allowOverlap="1">
             <wp:simplePos x="0" y="0"/>
             <wp:positionH relativeFrom="margin">
-              <wp:posOffset>67734</wp:posOffset>
+              <wp:posOffset>67945</wp:posOffset>
             </wp:positionH>
             <wp:positionV relativeFrom="paragraph">
-              <wp:posOffset>739563</wp:posOffset>
+              <wp:posOffset>739775</wp:posOffset>
             </wp:positionV>
             <wp:extent cx="5943600" cy="2131060"/>
             <wp:effectExtent l="0" t="0" r="0" b="2540"/>
             <wp:wrapSquare wrapText="bothSides"/>
-            <wp:docPr id="1" name="Picture 1"/>
+            <wp:docPr id="14" name="Picture 14"/>
             <wp:cNvGraphicFramePr>
               <a:graphicFrameLocks xmlns:a="http://schemas.openxmlformats.org/drawingml/2006/main" noChangeAspect="1"/>
             </wp:cNvGraphicFramePr>
@@ -424,8 +408,10 @@
               <a:graphicData uri="http://schemas.openxmlformats.org/drawingml/2006/picture">
                 <pic:pic xmlns:pic="http://schemas.openxmlformats.org/drawingml/2006/picture">
                   <pic:nvPicPr>
-                    <pic:cNvPr id="1" name="1.jpg"/>
-                    <pic:cNvPicPr/>
+                    <pic:cNvPr id="0" name="Picture 1"/>
+                    <pic:cNvPicPr>
+                      <a:picLocks noChangeAspect="1" noChangeArrowheads="1"/>
+                    </pic:cNvPicPr>
                   </pic:nvPicPr>
                   <pic:blipFill>
                     <a:blip r:embed="rId6">
@@ -435,11 +421,12 @@
                         </a:ext>
                       </a:extLst>
                     </a:blip>
+                    <a:srcRect/>
                     <a:stretch>
                       <a:fillRect/>
                     </a:stretch>
                   </pic:blipFill>
-                  <pic:spPr>
+                  <pic:spPr bwMode="auto">
                     <a:xfrm>
                       <a:off x="0" y="0"/>
                       <a:ext cx="5943600" cy="2131060"/>
@@ -447,10 +434,14 @@
                     <a:prstGeom prst="rect">
                       <a:avLst/>
                     </a:prstGeom>
+                    <a:noFill/>
                   </pic:spPr>
                 </pic:pic>
               </a:graphicData>
             </a:graphic>
+            <wp14:sizeRelH relativeFrom="page">
+              <wp14:pctWidth>0</wp14:pctWidth>
+            </wp14:sizeRelH>
             <wp14:sizeRelV relativeFrom="margin">
               <wp14:pctHeight>0</wp14:pctHeight>
             </wp14:sizeRelV>
@@ -493,23 +484,21 @@
       <w:r>
         <w:rPr>
           <w:noProof/>
-          <w:sz w:val="32"/>
-          <w:szCs w:val="32"/>
         </w:rPr>
         <w:lastRenderedPageBreak/>
         <w:drawing>
-          <wp:anchor distT="0" distB="0" distL="114300" distR="114300" simplePos="0" relativeHeight="251659264" behindDoc="0" locked="0" layoutInCell="1" allowOverlap="1" wp14:anchorId="20147E0D" wp14:editId="4D348B85">
+          <wp:anchor distT="0" distB="0" distL="114300" distR="114300" simplePos="0" relativeHeight="251658240" behindDoc="0" locked="0" layoutInCell="1" allowOverlap="1">
             <wp:simplePos x="0" y="0"/>
             <wp:positionH relativeFrom="column">
-              <wp:posOffset>-67733</wp:posOffset>
+              <wp:posOffset>-67945</wp:posOffset>
             </wp:positionH>
             <wp:positionV relativeFrom="paragraph">
-              <wp:posOffset>1981412</wp:posOffset>
+              <wp:posOffset>1981200</wp:posOffset>
             </wp:positionV>
             <wp:extent cx="5943600" cy="1983105"/>
             <wp:effectExtent l="0" t="0" r="0" b="0"/>
             <wp:wrapSquare wrapText="bothSides"/>
-            <wp:docPr id="2" name="Picture 2"/>
+            <wp:docPr id="13" name="Picture 13"/>
             <wp:cNvGraphicFramePr>
               <a:graphicFrameLocks xmlns:a="http://schemas.openxmlformats.org/drawingml/2006/main" noChangeAspect="1"/>
             </wp:cNvGraphicFramePr>
@@ -517,8 +506,10 @@
               <a:graphicData uri="http://schemas.openxmlformats.org/drawingml/2006/picture">
                 <pic:pic xmlns:pic="http://schemas.openxmlformats.org/drawingml/2006/picture">
                   <pic:nvPicPr>
-                    <pic:cNvPr id="2" name="2.jpg"/>
-                    <pic:cNvPicPr/>
+                    <pic:cNvPr id="0" name="Picture 2"/>
+                    <pic:cNvPicPr>
+                      <a:picLocks noChangeAspect="1" noChangeArrowheads="1"/>
+                    </pic:cNvPicPr>
                   </pic:nvPicPr>
                   <pic:blipFill>
                     <a:blip r:embed="rId7">
@@ -528,11 +519,12 @@
                         </a:ext>
                       </a:extLst>
                     </a:blip>
+                    <a:srcRect/>
                     <a:stretch>
                       <a:fillRect/>
                     </a:stretch>
                   </pic:blipFill>
-                  <pic:spPr>
+                  <pic:spPr bwMode="auto">
                     <a:xfrm>
                       <a:off x="0" y="0"/>
                       <a:ext cx="5943600" cy="1983105"/>
@@ -540,10 +532,17 @@
                     <a:prstGeom prst="rect">
                       <a:avLst/>
                     </a:prstGeom>
+                    <a:noFill/>
                   </pic:spPr>
                 </pic:pic>
               </a:graphicData>
             </a:graphic>
+            <wp14:sizeRelH relativeFrom="page">
+              <wp14:pctWidth>0</wp14:pctWidth>
+            </wp14:sizeRelH>
+            <wp14:sizeRelV relativeFrom="page">
+              <wp14:pctHeight>0</wp14:pctHeight>
+            </wp14:sizeRelV>
           </wp:anchor>
         </w:drawing>
       </w:r>
@@ -641,14 +640,7 @@
           <w:sz w:val="32"/>
           <w:szCs w:val="32"/>
         </w:rPr>
-        <w:t>mötərizələ</w:t>
-      </w:r>
-      <w:r>
-        <w:rPr>
-          <w:sz w:val="32"/>
-          <w:szCs w:val="32"/>
-        </w:rPr>
-        <w:t>rin</w:t>
+        <w:t>mötərizələrin</w:t>
       </w:r>
       <w:proofErr w:type="spellEnd"/>
       <w:r>
@@ -1339,21 +1331,7 @@
           <w:sz w:val="32"/>
           <w:szCs w:val="32"/>
         </w:rPr>
-        <w:t xml:space="preserve"> quer</w:t>
-      </w:r>
-      <w:r>
-        <w:rPr>
-          <w:sz w:val="32"/>
-          <w:szCs w:val="32"/>
-        </w:rPr>
-        <w:t>y</w:t>
-      </w:r>
-      <w:r>
-        <w:rPr>
-          <w:sz w:val="32"/>
-          <w:szCs w:val="32"/>
-        </w:rPr>
-        <w:t xml:space="preserve"> </w:t>
+        <w:t xml:space="preserve"> query </w:t>
       </w:r>
       <w:proofErr w:type="spellStart"/>
       <w:r>
@@ -1693,7 +1671,7 @@
         <w:pStyle w:val="ListParagraph"/>
         <w:numPr>
           <w:ilvl w:val="0"/>
-          <w:numId w:val="2"/>
+          <w:numId w:val="6"/>
         </w:numPr>
         <w:rPr>
           <w:sz w:val="32"/>
@@ -1880,23 +1858,21 @@
       <w:r>
         <w:rPr>
           <w:noProof/>
-          <w:sz w:val="32"/>
-          <w:szCs w:val="32"/>
         </w:rPr>
         <w:lastRenderedPageBreak/>
         <w:drawing>
-          <wp:anchor distT="0" distB="0" distL="114300" distR="114300" simplePos="0" relativeHeight="251660288" behindDoc="0" locked="0" layoutInCell="1" allowOverlap="1" wp14:anchorId="787D7139" wp14:editId="7F6D8B2B">
+          <wp:anchor distT="0" distB="0" distL="114300" distR="114300" simplePos="0" relativeHeight="251658240" behindDoc="0" locked="0" layoutInCell="1" allowOverlap="1">
             <wp:simplePos x="0" y="0"/>
             <wp:positionH relativeFrom="margin">
               <wp:align>right</wp:align>
             </wp:positionH>
             <wp:positionV relativeFrom="paragraph">
-              <wp:posOffset>212</wp:posOffset>
+              <wp:posOffset>0</wp:posOffset>
             </wp:positionV>
             <wp:extent cx="5943600" cy="3763010"/>
             <wp:effectExtent l="0" t="0" r="0" b="8890"/>
             <wp:wrapSquare wrapText="bothSides"/>
-            <wp:docPr id="3" name="Picture 3"/>
+            <wp:docPr id="12" name="Picture 12"/>
             <wp:cNvGraphicFramePr>
               <a:graphicFrameLocks xmlns:a="http://schemas.openxmlformats.org/drawingml/2006/main" noChangeAspect="1"/>
             </wp:cNvGraphicFramePr>
@@ -1904,8 +1880,10 @@
               <a:graphicData uri="http://schemas.openxmlformats.org/drawingml/2006/picture">
                 <pic:pic xmlns:pic="http://schemas.openxmlformats.org/drawingml/2006/picture">
                   <pic:nvPicPr>
-                    <pic:cNvPr id="3" name="3.jpg"/>
-                    <pic:cNvPicPr/>
+                    <pic:cNvPr id="0" name="Picture 3"/>
+                    <pic:cNvPicPr>
+                      <a:picLocks noChangeAspect="1" noChangeArrowheads="1"/>
+                    </pic:cNvPicPr>
                   </pic:nvPicPr>
                   <pic:blipFill>
                     <a:blip r:embed="rId8">
@@ -1915,11 +1893,12 @@
                         </a:ext>
                       </a:extLst>
                     </a:blip>
+                    <a:srcRect/>
                     <a:stretch>
                       <a:fillRect/>
                     </a:stretch>
                   </pic:blipFill>
-                  <pic:spPr>
+                  <pic:spPr bwMode="auto">
                     <a:xfrm>
                       <a:off x="0" y="0"/>
                       <a:ext cx="5943600" cy="3763010"/>
@@ -1927,10 +1906,17 @@
                     <a:prstGeom prst="rect">
                       <a:avLst/>
                     </a:prstGeom>
+                    <a:noFill/>
                   </pic:spPr>
                 </pic:pic>
               </a:graphicData>
             </a:graphic>
+            <wp14:sizeRelH relativeFrom="page">
+              <wp14:pctWidth>0</wp14:pctWidth>
+            </wp14:sizeRelH>
+            <wp14:sizeRelV relativeFrom="page">
+              <wp14:pctHeight>0</wp14:pctHeight>
+            </wp14:sizeRelV>
           </wp:anchor>
         </w:drawing>
       </w:r>
@@ -1981,7 +1967,7 @@
           <w:szCs w:val="32"/>
           <w:lang w:val="az-Latn-AZ"/>
         </w:rPr>
-        <w:t xml:space="preserve">-dir və bu query özündən yuxarıdakı query-in birə-bir gördüyü eyni işi görməkdədir. Bunun işlənmə prinsipi bu cürnədir ki, bəs siz sual verə bilərsiniz ki, necə olduki biz </w:t>
+        <w:t xml:space="preserve">-dir və bu query özündən yuxarıdakı query-in birə-bir gördüyü eyni işi görməkdədir. Bəs siz sual verə bilərsiniz ki, necə olduki biz </w:t>
       </w:r>
       <w:r>
         <w:rPr>
@@ -2066,15 +2052,7 @@
           <w:szCs w:val="32"/>
           <w:lang w:val="az-Latn-AZ"/>
         </w:rPr>
-        <w:t>əldə etmiş olduq. İndi isə gəlin bunun işlənmə prinsipini anlamağa çalışaq.</w:t>
-      </w:r>
-      <w:r>
-        <w:rPr>
-          <w:sz w:val="32"/>
-          <w:szCs w:val="32"/>
-          <w:lang w:val="az-Latn-AZ"/>
-        </w:rPr>
-        <w:t xml:space="preserve"> Bu belə işləyir ki, </w:t>
+        <w:t xml:space="preserve">əldə etmiş olduq. İndi isə gəlin bunun işlənmə prinsipini anlamağa çalışaq. Bu belə işləyir ki, </w:t>
       </w:r>
       <w:r>
         <w:rPr>
@@ -2193,7 +2171,24 @@
           <w:szCs w:val="32"/>
           <w:lang w:val="az-Latn-AZ"/>
         </w:rPr>
-        <w:t xml:space="preserve">clause-ından sonra gələn bir table olaraq qəbul etdiyindən yəni onu bir </w:t>
+        <w:t xml:space="preserve">clause-ından sonra gələn bir </w:t>
+      </w:r>
+      <w:r>
+        <w:rPr>
+          <w:b/>
+          <w:sz w:val="32"/>
+          <w:szCs w:val="32"/>
+          <w:lang w:val="az-Latn-AZ"/>
+        </w:rPr>
+        <w:t>table</w:t>
+      </w:r>
+      <w:r>
+        <w:rPr>
+          <w:sz w:val="32"/>
+          <w:szCs w:val="32"/>
+          <w:lang w:val="az-Latn-AZ"/>
+        </w:rPr>
+        <w:t xml:space="preserve"> olaraq qəbul etdiyindən yəni onu bir </w:t>
       </w:r>
       <w:r>
         <w:rPr>
@@ -2244,15 +2239,7 @@
           <w:szCs w:val="32"/>
           <w:lang w:val="az-Latn-AZ"/>
         </w:rPr>
-        <w:t>əldə</w:t>
-      </w:r>
-      <w:r>
-        <w:rPr>
-          <w:sz w:val="32"/>
-          <w:szCs w:val="32"/>
-          <w:lang w:val="az-Latn-AZ"/>
-        </w:rPr>
-        <w:t xml:space="preserve"> etmiş olursunuz.</w:t>
+        <w:t>əldə etmiş olursunuz.</w:t>
       </w:r>
     </w:p>
     <w:p>
@@ -2268,7 +2255,7 @@
         <w:pStyle w:val="ListParagraph"/>
         <w:numPr>
           <w:ilvl w:val="0"/>
-          <w:numId w:val="2"/>
+          <w:numId w:val="6"/>
         </w:numPr>
         <w:rPr>
           <w:sz w:val="32"/>
@@ -2278,23 +2265,21 @@
       <w:r>
         <w:rPr>
           <w:noProof/>
-          <w:sz w:val="32"/>
-          <w:szCs w:val="32"/>
         </w:rPr>
         <w:lastRenderedPageBreak/>
         <w:drawing>
-          <wp:anchor distT="0" distB="0" distL="114300" distR="114300" simplePos="0" relativeHeight="251661312" behindDoc="0" locked="0" layoutInCell="1" allowOverlap="1" wp14:anchorId="3F83F392" wp14:editId="4423EEB2">
+          <wp:anchor distT="0" distB="0" distL="114300" distR="114300" simplePos="0" relativeHeight="251658240" behindDoc="0" locked="0" layoutInCell="1" allowOverlap="1">
             <wp:simplePos x="0" y="0"/>
             <wp:positionH relativeFrom="column">
-              <wp:posOffset>270934</wp:posOffset>
+              <wp:posOffset>271145</wp:posOffset>
             </wp:positionH>
             <wp:positionV relativeFrom="paragraph">
-              <wp:posOffset>618066</wp:posOffset>
+              <wp:posOffset>617855</wp:posOffset>
             </wp:positionV>
             <wp:extent cx="5943600" cy="1814195"/>
             <wp:effectExtent l="0" t="0" r="0" b="0"/>
             <wp:wrapSquare wrapText="bothSides"/>
-            <wp:docPr id="4" name="Picture 4"/>
+            <wp:docPr id="11" name="Picture 11"/>
             <wp:cNvGraphicFramePr>
               <a:graphicFrameLocks xmlns:a="http://schemas.openxmlformats.org/drawingml/2006/main" noChangeAspect="1"/>
             </wp:cNvGraphicFramePr>
@@ -2302,8 +2287,10 @@
               <a:graphicData uri="http://schemas.openxmlformats.org/drawingml/2006/picture">
                 <pic:pic xmlns:pic="http://schemas.openxmlformats.org/drawingml/2006/picture">
                   <pic:nvPicPr>
-                    <pic:cNvPr id="4" name="4.jpg"/>
-                    <pic:cNvPicPr/>
+                    <pic:cNvPr id="0" name="Picture 4"/>
+                    <pic:cNvPicPr>
+                      <a:picLocks noChangeAspect="1" noChangeArrowheads="1"/>
+                    </pic:cNvPicPr>
                   </pic:nvPicPr>
                   <pic:blipFill>
                     <a:blip r:embed="rId9">
@@ -2313,11 +2300,12 @@
                         </a:ext>
                       </a:extLst>
                     </a:blip>
+                    <a:srcRect/>
                     <a:stretch>
                       <a:fillRect/>
                     </a:stretch>
                   </pic:blipFill>
-                  <pic:spPr>
+                  <pic:spPr bwMode="auto">
                     <a:xfrm>
                       <a:off x="0" y="0"/>
                       <a:ext cx="5943600" cy="1814195"/>
@@ -2325,10 +2313,17 @@
                     <a:prstGeom prst="rect">
                       <a:avLst/>
                     </a:prstGeom>
+                    <a:noFill/>
                   </pic:spPr>
                 </pic:pic>
               </a:graphicData>
             </a:graphic>
+            <wp14:sizeRelH relativeFrom="page">
+              <wp14:pctWidth>0</wp14:pctWidth>
+            </wp14:sizeRelH>
+            <wp14:sizeRelV relativeFrom="page">
+              <wp14:pctHeight>0</wp14:pctHeight>
+            </wp14:sizeRelV>
           </wp:anchor>
         </w:drawing>
       </w:r>
@@ -2471,11 +2466,9 @@
       <w:r>
         <w:rPr>
           <w:noProof/>
-          <w:sz w:val="32"/>
-          <w:szCs w:val="32"/>
         </w:rPr>
         <w:drawing>
-          <wp:anchor distT="0" distB="0" distL="114300" distR="114300" simplePos="0" relativeHeight="251662336" behindDoc="0" locked="0" layoutInCell="1" allowOverlap="1" wp14:anchorId="608D2930" wp14:editId="227212BF">
+          <wp:anchor distT="0" distB="0" distL="114300" distR="114300" simplePos="0" relativeHeight="251658240" behindDoc="0" locked="0" layoutInCell="1" allowOverlap="1">
             <wp:simplePos x="0" y="0"/>
             <wp:positionH relativeFrom="column">
               <wp:posOffset>19050</wp:posOffset>
@@ -2486,7 +2479,7 @@
             <wp:extent cx="5943600" cy="1918970"/>
             <wp:effectExtent l="0" t="0" r="0" b="5080"/>
             <wp:wrapSquare wrapText="bothSides"/>
-            <wp:docPr id="5" name="Picture 5"/>
+            <wp:docPr id="10" name="Picture 10"/>
             <wp:cNvGraphicFramePr>
               <a:graphicFrameLocks xmlns:a="http://schemas.openxmlformats.org/drawingml/2006/main" noChangeAspect="1"/>
             </wp:cNvGraphicFramePr>
@@ -2494,8 +2487,10 @@
               <a:graphicData uri="http://schemas.openxmlformats.org/drawingml/2006/picture">
                 <pic:pic xmlns:pic="http://schemas.openxmlformats.org/drawingml/2006/picture">
                   <pic:nvPicPr>
-                    <pic:cNvPr id="5" name="5.jpg"/>
-                    <pic:cNvPicPr/>
+                    <pic:cNvPr id="0" name="Picture 5"/>
+                    <pic:cNvPicPr>
+                      <a:picLocks noChangeAspect="1" noChangeArrowheads="1"/>
+                    </pic:cNvPicPr>
                   </pic:nvPicPr>
                   <pic:blipFill>
                     <a:blip r:embed="rId10">
@@ -2505,11 +2500,12 @@
                         </a:ext>
                       </a:extLst>
                     </a:blip>
+                    <a:srcRect/>
                     <a:stretch>
                       <a:fillRect/>
                     </a:stretch>
                   </pic:blipFill>
-                  <pic:spPr>
+                  <pic:spPr bwMode="auto">
                     <a:xfrm>
                       <a:off x="0" y="0"/>
                       <a:ext cx="5943600" cy="1918970"/>
@@ -2517,10 +2513,17 @@
                     <a:prstGeom prst="rect">
                       <a:avLst/>
                     </a:prstGeom>
+                    <a:noFill/>
                   </pic:spPr>
                 </pic:pic>
               </a:graphicData>
             </a:graphic>
+            <wp14:sizeRelH relativeFrom="page">
+              <wp14:pctWidth>0</wp14:pctWidth>
+            </wp14:sizeRelH>
+            <wp14:sizeRelV relativeFrom="page">
+              <wp14:pctHeight>0</wp14:pctHeight>
+            </wp14:sizeRelV>
           </wp:anchor>
         </w:drawing>
       </w:r>
@@ -2594,22 +2597,6 @@
           <w:sz w:val="32"/>
           <w:szCs w:val="32"/>
         </w:rPr>
-        <w:t>çünki</w:t>
-      </w:r>
-      <w:proofErr w:type="spellEnd"/>
-      <w:r>
-        <w:rPr>
-          <w:sz w:val="32"/>
-          <w:szCs w:val="32"/>
-        </w:rPr>
-        <w:t xml:space="preserve"> </w:t>
-      </w:r>
-      <w:proofErr w:type="spellStart"/>
-      <w:r>
-        <w:rPr>
-          <w:sz w:val="32"/>
-          <w:szCs w:val="32"/>
-        </w:rPr>
         <w:t>bizim</w:t>
       </w:r>
       <w:proofErr w:type="spellEnd"/>
@@ -2918,11 +2905,9 @@
       <w:r>
         <w:rPr>
           <w:noProof/>
-          <w:sz w:val="32"/>
-          <w:szCs w:val="32"/>
         </w:rPr>
         <w:drawing>
-          <wp:anchor distT="0" distB="0" distL="114300" distR="114300" simplePos="0" relativeHeight="251663360" behindDoc="0" locked="0" layoutInCell="1" allowOverlap="1" wp14:anchorId="02CFE17C" wp14:editId="7C09F290">
+          <wp:anchor distT="0" distB="0" distL="114300" distR="114300" simplePos="0" relativeHeight="251658240" behindDoc="0" locked="0" layoutInCell="1" allowOverlap="1">
             <wp:simplePos x="0" y="0"/>
             <wp:positionH relativeFrom="column">
               <wp:posOffset>50800</wp:posOffset>
@@ -2933,7 +2918,7 @@
             <wp:extent cx="5943600" cy="1812290"/>
             <wp:effectExtent l="0" t="0" r="0" b="0"/>
             <wp:wrapSquare wrapText="bothSides"/>
-            <wp:docPr id="6" name="Picture 6"/>
+            <wp:docPr id="9" name="Picture 9"/>
             <wp:cNvGraphicFramePr>
               <a:graphicFrameLocks xmlns:a="http://schemas.openxmlformats.org/drawingml/2006/main" noChangeAspect="1"/>
             </wp:cNvGraphicFramePr>
@@ -2941,8 +2926,10 @@
               <a:graphicData uri="http://schemas.openxmlformats.org/drawingml/2006/picture">
                 <pic:pic xmlns:pic="http://schemas.openxmlformats.org/drawingml/2006/picture">
                   <pic:nvPicPr>
-                    <pic:cNvPr id="6" name="6.jpg"/>
-                    <pic:cNvPicPr/>
+                    <pic:cNvPr id="0" name="Picture 6"/>
+                    <pic:cNvPicPr>
+                      <a:picLocks noChangeAspect="1" noChangeArrowheads="1"/>
+                    </pic:cNvPicPr>
                   </pic:nvPicPr>
                   <pic:blipFill>
                     <a:blip r:embed="rId11">
@@ -2952,11 +2939,12 @@
                         </a:ext>
                       </a:extLst>
                     </a:blip>
+                    <a:srcRect/>
                     <a:stretch>
                       <a:fillRect/>
                     </a:stretch>
                   </pic:blipFill>
-                  <pic:spPr>
+                  <pic:spPr bwMode="auto">
                     <a:xfrm>
                       <a:off x="0" y="0"/>
                       <a:ext cx="5943600" cy="1812290"/>
@@ -2964,10 +2952,17 @@
                     <a:prstGeom prst="rect">
                       <a:avLst/>
                     </a:prstGeom>
+                    <a:noFill/>
                   </pic:spPr>
                 </pic:pic>
               </a:graphicData>
             </a:graphic>
+            <wp14:sizeRelH relativeFrom="page">
+              <wp14:pctWidth>0</wp14:pctWidth>
+            </wp14:sizeRelH>
+            <wp14:sizeRelV relativeFrom="page">
+              <wp14:pctHeight>0</wp14:pctHeight>
+            </wp14:sizeRelV>
           </wp:anchor>
         </w:drawing>
       </w:r>
@@ -3128,12 +3123,10 @@
       <w:r>
         <w:rPr>
           <w:noProof/>
-          <w:sz w:val="32"/>
-          <w:szCs w:val="32"/>
         </w:rPr>
         <w:lastRenderedPageBreak/>
         <w:drawing>
-          <wp:anchor distT="0" distB="0" distL="114300" distR="114300" simplePos="0" relativeHeight="251664384" behindDoc="0" locked="0" layoutInCell="1" allowOverlap="1" wp14:anchorId="5337BFB4" wp14:editId="1CC23E66">
+          <wp:anchor distT="0" distB="0" distL="114300" distR="114300" simplePos="0" relativeHeight="251658240" behindDoc="0" locked="0" layoutInCell="1" allowOverlap="1">
             <wp:simplePos x="0" y="0"/>
             <wp:positionH relativeFrom="column">
               <wp:posOffset>69850</wp:posOffset>
@@ -3144,7 +3137,7 @@
             <wp:extent cx="5943600" cy="3812540"/>
             <wp:effectExtent l="0" t="0" r="0" b="0"/>
             <wp:wrapSquare wrapText="bothSides"/>
-            <wp:docPr id="7" name="Picture 7"/>
+            <wp:docPr id="8" name="Picture 8"/>
             <wp:cNvGraphicFramePr>
               <a:graphicFrameLocks xmlns:a="http://schemas.openxmlformats.org/drawingml/2006/main" noChangeAspect="1"/>
             </wp:cNvGraphicFramePr>
@@ -3152,8 +3145,10 @@
               <a:graphicData uri="http://schemas.openxmlformats.org/drawingml/2006/picture">
                 <pic:pic xmlns:pic="http://schemas.openxmlformats.org/drawingml/2006/picture">
                   <pic:nvPicPr>
-                    <pic:cNvPr id="7" name="8.jpg"/>
-                    <pic:cNvPicPr/>
+                    <pic:cNvPr id="0" name="Picture 7"/>
+                    <pic:cNvPicPr>
+                      <a:picLocks noChangeAspect="1" noChangeArrowheads="1"/>
+                    </pic:cNvPicPr>
                   </pic:nvPicPr>
                   <pic:blipFill>
                     <a:blip r:embed="rId12">
@@ -3163,11 +3158,12 @@
                         </a:ext>
                       </a:extLst>
                     </a:blip>
+                    <a:srcRect/>
                     <a:stretch>
                       <a:fillRect/>
                     </a:stretch>
                   </pic:blipFill>
-                  <pic:spPr>
+                  <pic:spPr bwMode="auto">
                     <a:xfrm>
                       <a:off x="0" y="0"/>
                       <a:ext cx="5943600" cy="3812540"/>
@@ -3175,10 +3171,17 @@
                     <a:prstGeom prst="rect">
                       <a:avLst/>
                     </a:prstGeom>
+                    <a:noFill/>
                   </pic:spPr>
                 </pic:pic>
               </a:graphicData>
             </a:graphic>
+            <wp14:sizeRelH relativeFrom="page">
+              <wp14:pctWidth>0</wp14:pctWidth>
+            </wp14:sizeRelH>
+            <wp14:sizeRelV relativeFrom="page">
+              <wp14:pctHeight>0</wp14:pctHeight>
+            </wp14:sizeRelV>
           </wp:anchor>
         </w:drawing>
       </w:r>
@@ -3263,14 +3266,7 @@
           <w:szCs w:val="32"/>
           <w:lang w:val="az-Latn-AZ"/>
         </w:rPr>
-        <w:t>də yaşamış olduğumuz problemi həll etməyə çalışaq,</w:t>
-      </w:r>
-      <w:r>
-        <w:rPr>
-          <w:sz w:val="32"/>
-          <w:szCs w:val="32"/>
-        </w:rPr>
-        <w:t xml:space="preserve"> </w:t>
+        <w:t xml:space="preserve">də yaşamış olduğumuz problemi həll etməyə çalışaq, </w:t>
       </w:r>
       <w:proofErr w:type="spellStart"/>
       <w:r>
@@ -3367,7 +3363,7 @@
           <w:szCs w:val="32"/>
           <w:lang w:val="az-Latn-AZ"/>
         </w:rPr>
-        <w:t xml:space="preserve">gördüyünüz kimi, yuxarıdak şəkildə olan query də biz bunu  </w:t>
+        <w:t xml:space="preserve">gördüyünüz kimi, yuxarıdakı şəkildə olan query də biz bunu  </w:t>
       </w:r>
       <w:r>
         <w:rPr>
@@ -3409,7 +3405,7 @@
         <w:pStyle w:val="ListParagraph"/>
         <w:numPr>
           <w:ilvl w:val="0"/>
-          <w:numId w:val="4"/>
+          <w:numId w:val="7"/>
         </w:numPr>
         <w:rPr>
           <w:b/>
@@ -3548,7 +3544,7 @@
         <w:pStyle w:val="ListParagraph"/>
         <w:numPr>
           <w:ilvl w:val="0"/>
-          <w:numId w:val="2"/>
+          <w:numId w:val="6"/>
         </w:numPr>
         <w:rPr>
           <w:sz w:val="32"/>
@@ -3660,7 +3656,23 @@
           <w:sz w:val="32"/>
           <w:szCs w:val="32"/>
         </w:rPr>
-        <w:t xml:space="preserve"> kimi.</w:t>
+        <w:t xml:space="preserve"> </w:t>
+      </w:r>
+      <w:proofErr w:type="spellStart"/>
+      <w:r>
+        <w:rPr>
+          <w:sz w:val="32"/>
+          <w:szCs w:val="32"/>
+        </w:rPr>
+        <w:t>kimi</w:t>
+      </w:r>
+      <w:proofErr w:type="spellEnd"/>
+      <w:r>
+        <w:rPr>
+          <w:sz w:val="32"/>
+          <w:szCs w:val="32"/>
+        </w:rPr>
+        <w:t>.</w:t>
       </w:r>
       <w:bookmarkStart w:id="0" w:name="_GoBack"/>
       <w:bookmarkEnd w:id="0"/>
@@ -4059,6 +4071,78 @@
   </w:num>
   <w:num w:numId="4">
     <w:abstractNumId w:val="0"/>
+  </w:num>
+  <w:num w:numId="5">
+    <w:abstractNumId w:val="1"/>
+    <w:lvlOverride w:ilvl="0">
+      <w:startOverride w:val="1"/>
+    </w:lvlOverride>
+    <w:lvlOverride w:ilvl="1">
+      <w:startOverride w:val="1"/>
+    </w:lvlOverride>
+    <w:lvlOverride w:ilvl="2">
+      <w:startOverride w:val="1"/>
+    </w:lvlOverride>
+    <w:lvlOverride w:ilvl="3">
+      <w:startOverride w:val="1"/>
+    </w:lvlOverride>
+    <w:lvlOverride w:ilvl="4">
+      <w:startOverride w:val="1"/>
+    </w:lvlOverride>
+    <w:lvlOverride w:ilvl="5">
+      <w:startOverride w:val="1"/>
+    </w:lvlOverride>
+    <w:lvlOverride w:ilvl="6">
+      <w:startOverride w:val="1"/>
+    </w:lvlOverride>
+    <w:lvlOverride w:ilvl="7">
+      <w:startOverride w:val="1"/>
+    </w:lvlOverride>
+    <w:lvlOverride w:ilvl="8">
+      <w:startOverride w:val="1"/>
+    </w:lvlOverride>
+  </w:num>
+  <w:num w:numId="6">
+    <w:abstractNumId w:val="3"/>
+    <w:lvlOverride w:ilvl="0">
+      <w:startOverride w:val="1"/>
+    </w:lvlOverride>
+    <w:lvlOverride w:ilvl="1">
+      <w:startOverride w:val="1"/>
+    </w:lvlOverride>
+    <w:lvlOverride w:ilvl="2">
+      <w:startOverride w:val="1"/>
+    </w:lvlOverride>
+    <w:lvlOverride w:ilvl="3">
+      <w:startOverride w:val="1"/>
+    </w:lvlOverride>
+    <w:lvlOverride w:ilvl="4">
+      <w:startOverride w:val="1"/>
+    </w:lvlOverride>
+    <w:lvlOverride w:ilvl="5">
+      <w:startOverride w:val="1"/>
+    </w:lvlOverride>
+    <w:lvlOverride w:ilvl="6">
+      <w:startOverride w:val="1"/>
+    </w:lvlOverride>
+    <w:lvlOverride w:ilvl="7">
+      <w:startOverride w:val="1"/>
+    </w:lvlOverride>
+    <w:lvlOverride w:ilvl="8">
+      <w:startOverride w:val="1"/>
+    </w:lvlOverride>
+  </w:num>
+  <w:num w:numId="7">
+    <w:abstractNumId w:val="0"/>
+    <w:lvlOverride w:ilvl="0"/>
+    <w:lvlOverride w:ilvl="1"/>
+    <w:lvlOverride w:ilvl="2"/>
+    <w:lvlOverride w:ilvl="3"/>
+    <w:lvlOverride w:ilvl="4"/>
+    <w:lvlOverride w:ilvl="5"/>
+    <w:lvlOverride w:ilvl="6"/>
+    <w:lvlOverride w:ilvl="7"/>
+    <w:lvlOverride w:ilvl="8"/>
   </w:num>
 </w:numbering>
 </file>
@@ -4456,6 +4540,10 @@
   <w:style w:type="paragraph" w:default="1" w:styleId="Normal">
     <w:name w:val="Normal"/>
     <w:qFormat/>
+    <w:rsid w:val="00BB339A"/>
+    <w:pPr>
+      <w:spacing w:line="256" w:lineRule="auto"/>
+    </w:pPr>
   </w:style>
   <w:style w:type="character" w:default="1" w:styleId="DefaultParagraphFont">
     <w:name w:val="Default Paragraph Font"/>
@@ -4764,7 +4852,7 @@
 </file>
 
 <file path=customXml/itemProps1.xml><?xml version="1.0" encoding="utf-8"?>
-<ds:datastoreItem xmlns:ds="http://schemas.openxmlformats.org/officeDocument/2006/customXml" ds:itemID="{025404AA-4C5B-4FE4-913B-9209E3705F39}">
+<ds:datastoreItem xmlns:ds="http://schemas.openxmlformats.org/officeDocument/2006/customXml" ds:itemID="{E36C52A6-5876-4591-B5D2-1D951A52F39B}">
   <ds:schemaRefs>
     <ds:schemaRef ds:uri="http://schemas.openxmlformats.org/officeDocument/2006/bibliography"/>
   </ds:schemaRefs>

</xml_diff>

<commit_message>
modify some wrong sentences in Lecture-1 of Section-5
</commit_message>
<xml_diff>
--- a/Section-5/Lecture-1.docx
+++ b/Section-5/Lecture-1.docx
@@ -1,6 +1,6 @@
 
 <file path=word/document.xml><?xml version="1.0" encoding="utf-8"?>
-<w:document xmlns:wpc="http://schemas.microsoft.com/office/word/2010/wordprocessingCanvas" xmlns:cx="http://schemas.microsoft.com/office/drawing/2014/chartex" xmlns:mc="http://schemas.openxmlformats.org/markup-compatibility/2006" xmlns:o="urn:schemas-microsoft-com:office:office" xmlns:r="http://schemas.openxmlformats.org/officeDocument/2006/relationships" xmlns:m="http://schemas.openxmlformats.org/officeDocument/2006/math" xmlns:v="urn:schemas-microsoft-com:vml" xmlns:wp14="http://schemas.microsoft.com/office/word/2010/wordprocessingDrawing" xmlns:wp="http://schemas.openxmlformats.org/drawingml/2006/wordprocessingDrawing" xmlns:w10="urn:schemas-microsoft-com:office:word" xmlns:w="http://schemas.openxmlformats.org/wordprocessingml/2006/main" xmlns:w14="http://schemas.microsoft.com/office/word/2010/wordml" xmlns:w15="http://schemas.microsoft.com/office/word/2012/wordml" xmlns:w16se="http://schemas.microsoft.com/office/word/2015/wordml/symex" xmlns:wpg="http://schemas.microsoft.com/office/word/2010/wordprocessingGroup" xmlns:wpi="http://schemas.microsoft.com/office/word/2010/wordprocessingInk" xmlns:wne="http://schemas.microsoft.com/office/word/2006/wordml" xmlns:wps="http://schemas.microsoft.com/office/word/2010/wordprocessingShape" mc:Ignorable="w14 w15 w16se wp14">
+<w:document xmlns:wpc="http://schemas.microsoft.com/office/word/2010/wordprocessingCanvas" xmlns:mc="http://schemas.openxmlformats.org/markup-compatibility/2006" xmlns:o="urn:schemas-microsoft-com:office:office" xmlns:r="http://schemas.openxmlformats.org/officeDocument/2006/relationships" xmlns:m="http://schemas.openxmlformats.org/officeDocument/2006/math" xmlns:v="urn:schemas-microsoft-com:vml" xmlns:wp14="http://schemas.microsoft.com/office/word/2010/wordprocessingDrawing" xmlns:wp="http://schemas.openxmlformats.org/drawingml/2006/wordprocessingDrawing" xmlns:w10="urn:schemas-microsoft-com:office:word" xmlns:w="http://schemas.openxmlformats.org/wordprocessingml/2006/main" xmlns:w14="http://schemas.microsoft.com/office/word/2010/wordml" xmlns:w15="http://schemas.microsoft.com/office/word/2012/wordml" xmlns:wpg="http://schemas.microsoft.com/office/word/2010/wordprocessingGroup" xmlns:wpi="http://schemas.microsoft.com/office/word/2010/wordprocessingInk" xmlns:wne="http://schemas.microsoft.com/office/word/2006/wordml" xmlns:wps="http://schemas.microsoft.com/office/word/2010/wordprocessingShape" mc:Ignorable="w14 w15 wp14">
   <w:body>
     <w:p>
       <w:pPr>
@@ -80,7 +80,40 @@
           <w:szCs w:val="32"/>
           <w:lang w:val="az-Latn-AZ"/>
         </w:rPr>
-        <w:t>-lərdən istifadə edərək, basic bir şəkildə bir table üzərində query yazıb işlətmişdik. İndi isə artıq daha more complex query-lər yazaraq, yəni bir table-dan deyildə, birdən çox table üzərində select query-si yazaraq onu öyrənmiş olacayıq.</w:t>
+        <w:t>-lərdən istifadə edərək, basic bir şəkildə</w:t>
+      </w:r>
+      <w:r>
+        <w:rPr>
+          <w:sz w:val="32"/>
+          <w:szCs w:val="32"/>
+          <w:lang w:val="az-Latn-AZ"/>
+        </w:rPr>
+        <w:t>,yalnızca</w:t>
+      </w:r>
+      <w:r>
+        <w:rPr>
+          <w:sz w:val="32"/>
+          <w:szCs w:val="32"/>
+          <w:lang w:val="az-Latn-AZ"/>
+        </w:rPr>
+        <w:t xml:space="preserve"> bir table üzərində query yazıb işlətmişdik. İndi isə artıq daha more complex query-lər yazaraq, yəni bir table-dan deyildə, birdən çox table üzərində </w:t>
+      </w:r>
+      <w:r>
+        <w:rPr>
+          <w:b/>
+          <w:sz w:val="32"/>
+          <w:szCs w:val="32"/>
+          <w:lang w:val="az-Latn-AZ"/>
+        </w:rPr>
+        <w:t>SELECT</w:t>
+      </w:r>
+      <w:r>
+        <w:rPr>
+          <w:sz w:val="32"/>
+          <w:szCs w:val="32"/>
+          <w:lang w:val="az-Latn-AZ"/>
+        </w:rPr>
+        <w:t xml:space="preserve"> query-si yazaraq onu öyrənmiş olacayıq.</w:t>
       </w:r>
     </w:p>
     <w:p>
@@ -229,9 +262,8 @@
           <w:b/>
           <w:sz w:val="32"/>
           <w:szCs w:val="32"/>
-          <w:lang w:val="az-Latn-AZ"/>
-        </w:rPr>
-        <w:t>inner-query</w:t>
+        </w:rPr>
+        <w:t>SUB QUERY</w:t>
       </w:r>
       <w:r>
         <w:rPr>
@@ -268,7 +300,15 @@
           <w:sz w:val="32"/>
           <w:szCs w:val="32"/>
         </w:rPr>
-        <w:t>Inner-query n</w:t>
+        <w:t>SUB QUERY</w:t>
+      </w:r>
+      <w:r>
+        <w:rPr>
+          <w:b/>
+          <w:sz w:val="32"/>
+          <w:szCs w:val="32"/>
+        </w:rPr>
+        <w:t xml:space="preserve"> n</w:t>
       </w:r>
       <w:r>
         <w:rPr>
@@ -350,9 +390,8 @@
           <w:b/>
           <w:sz w:val="32"/>
           <w:szCs w:val="32"/>
-          <w:lang w:val="az-Latn-AZ"/>
-        </w:rPr>
-        <w:t>inner-query</w:t>
+        </w:rPr>
+        <w:t>SUB QUERY</w:t>
       </w:r>
       <w:r>
         <w:rPr>
@@ -389,7 +428,7 @@
           <w:noProof/>
         </w:rPr>
         <w:drawing>
-          <wp:anchor distT="0" distB="0" distL="114300" distR="114300" simplePos="0" relativeHeight="251658240" behindDoc="0" locked="0" layoutInCell="1" allowOverlap="1">
+          <wp:anchor distT="0" distB="0" distL="114300" distR="114300" simplePos="0" relativeHeight="251654656" behindDoc="0" locked="0" layoutInCell="1" allowOverlap="1">
             <wp:simplePos x="0" y="0"/>
             <wp:positionH relativeFrom="margin">
               <wp:posOffset>67945</wp:posOffset>
@@ -461,9 +500,17 @@
           <w:b/>
           <w:sz w:val="32"/>
           <w:szCs w:val="32"/>
-          <w:lang w:val="az-Latn-AZ"/>
-        </w:rPr>
-        <w:t xml:space="preserve">inner-query </w:t>
+        </w:rPr>
+        <w:t>SUB QUERY</w:t>
+      </w:r>
+      <w:r>
+        <w:rPr>
+          <w:b/>
+          <w:sz w:val="32"/>
+          <w:szCs w:val="32"/>
+          <w:lang w:val="az-Latn-AZ"/>
+        </w:rPr>
+        <w:t xml:space="preserve"> </w:t>
       </w:r>
       <w:r>
         <w:rPr>
@@ -483,17 +530,94 @@
       </w:pPr>
       <w:r>
         <w:rPr>
+          <w:sz w:val="32"/>
+          <w:szCs w:val="32"/>
+          <w:lang w:val="az-Latn-AZ"/>
+        </w:rPr>
+        <w:lastRenderedPageBreak/>
+        <w:t xml:space="preserve">gördüyünüz kimi biz, yuxarıdakı şəkildə </w:t>
+      </w:r>
+      <w:r>
+        <w:rPr>
+          <w:b/>
+          <w:sz w:val="32"/>
+          <w:szCs w:val="32"/>
+        </w:rPr>
+        <w:t xml:space="preserve">WHERE </w:t>
+      </w:r>
+      <w:r>
+        <w:rPr>
+          <w:sz w:val="32"/>
+          <w:szCs w:val="32"/>
+        </w:rPr>
+        <w:t>clause-</w:t>
+      </w:r>
+      <w:r>
+        <w:rPr>
+          <w:sz w:val="32"/>
+          <w:szCs w:val="32"/>
+          <w:lang w:val="az-Latn-AZ"/>
+        </w:rPr>
+        <w:t xml:space="preserve">ında başqa bir </w:t>
+      </w:r>
+      <w:r>
+        <w:rPr>
+          <w:b/>
+          <w:sz w:val="32"/>
+          <w:szCs w:val="32"/>
+          <w:lang w:val="az-Latn-AZ"/>
+        </w:rPr>
+        <w:t xml:space="preserve">SELECT </w:t>
+      </w:r>
+      <w:r>
+        <w:rPr>
+          <w:sz w:val="32"/>
+          <w:szCs w:val="32"/>
+          <w:lang w:val="az-Latn-AZ"/>
+        </w:rPr>
+        <w:t xml:space="preserve">query-si yazmış olduq, bax bu hissə adlanır </w:t>
+      </w:r>
+      <w:r>
+        <w:rPr>
+          <w:b/>
+          <w:sz w:val="32"/>
+          <w:szCs w:val="32"/>
+        </w:rPr>
+        <w:t>SUB QUERY</w:t>
+      </w:r>
+      <w:r>
+        <w:rPr>
+          <w:sz w:val="32"/>
+          <w:szCs w:val="32"/>
+          <w:lang w:val="az-Latn-AZ"/>
+        </w:rPr>
+        <w:t>.</w:t>
+      </w:r>
+    </w:p>
+    <w:p>
+      <w:pPr>
+        <w:pStyle w:val="ListParagraph"/>
+        <w:numPr>
+          <w:ilvl w:val="0"/>
+          <w:numId w:val="6"/>
+        </w:numPr>
+        <w:rPr>
+          <w:sz w:val="32"/>
+          <w:szCs w:val="32"/>
+        </w:rPr>
+      </w:pPr>
+      <w:r>
+        <w:rPr>
           <w:noProof/>
         </w:rPr>
-        <w:lastRenderedPageBreak/>
         <w:drawing>
-          <wp:anchor distT="0" distB="0" distL="114300" distR="114300" simplePos="0" relativeHeight="251658240" behindDoc="0" locked="0" layoutInCell="1" allowOverlap="1">
+          <wp:anchor distT="0" distB="0" distL="114300" distR="114300" simplePos="0" relativeHeight="251655680" behindDoc="0" locked="0" layoutInCell="1" allowOverlap="1" wp14:anchorId="7AD1FF66" wp14:editId="653FDEB1">
             <wp:simplePos x="0" y="0"/>
-            <wp:positionH relativeFrom="column">
-              <wp:posOffset>-67945</wp:posOffset>
+            <wp:positionH relativeFrom="margin">
+              <wp:align>right</wp:align>
             </wp:positionH>
             <wp:positionV relativeFrom="paragraph">
-              <wp:posOffset>1981200</wp:posOffset>
+              <wp:posOffset>1899285</wp:posOffset>
             </wp:positionV>
             <wp:extent cx="5943600" cy="1983105"/>
             <wp:effectExtent l="0" t="0" r="0" b="0"/>
@@ -548,99 +672,83 @@
       </w:r>
       <w:r>
         <w:rPr>
-          <w:sz w:val="32"/>
-          <w:szCs w:val="32"/>
-          <w:lang w:val="az-Latn-AZ"/>
-        </w:rPr>
-        <w:t xml:space="preserve">gördüyünüz kimi biz, yuxarıdakı şəkildə </w:t>
-      </w:r>
-      <w:r>
-        <w:rPr>
-          <w:b/>
-          <w:sz w:val="32"/>
-          <w:szCs w:val="32"/>
-        </w:rPr>
-        <w:t xml:space="preserve">WHERE </w:t>
-      </w:r>
-      <w:r>
-        <w:rPr>
-          <w:sz w:val="32"/>
-          <w:szCs w:val="32"/>
-        </w:rPr>
-        <w:t>clause-</w:t>
-      </w:r>
-      <w:r>
-        <w:rPr>
-          <w:sz w:val="32"/>
-          <w:szCs w:val="32"/>
-          <w:lang w:val="az-Latn-AZ"/>
-        </w:rPr>
-        <w:t xml:space="preserve">ında biz başqa bir </w:t>
-      </w:r>
-      <w:r>
-        <w:rPr>
-          <w:b/>
-          <w:sz w:val="32"/>
-          <w:szCs w:val="32"/>
-          <w:lang w:val="az-Latn-AZ"/>
-        </w:rPr>
-        <w:t xml:space="preserve">SELECT </w:t>
-      </w:r>
-      <w:r>
-        <w:rPr>
-          <w:sz w:val="32"/>
-          <w:szCs w:val="32"/>
-          <w:lang w:val="az-Latn-AZ"/>
-        </w:rPr>
-        <w:t xml:space="preserve">query-si yazmış olduq, bax bu hissə adlanır </w:t>
-      </w:r>
-      <w:r>
-        <w:rPr>
-          <w:b/>
-          <w:sz w:val="32"/>
-          <w:szCs w:val="32"/>
-          <w:lang w:val="az-Latn-AZ"/>
-        </w:rPr>
-        <w:t>inner-query</w:t>
-      </w:r>
-      <w:r>
-        <w:rPr>
-          <w:sz w:val="32"/>
-          <w:szCs w:val="32"/>
-          <w:lang w:val="az-Latn-AZ"/>
-        </w:rPr>
-        <w:t>.</w:t>
-      </w:r>
-      <w:r>
-        <w:rPr>
-          <w:sz w:val="32"/>
-          <w:szCs w:val="32"/>
-        </w:rPr>
-        <w:t xml:space="preserve"> </w:t>
-      </w:r>
-      <w:proofErr w:type="spellStart"/>
-      <w:r>
-        <w:rPr>
-          <w:sz w:val="32"/>
-          <w:szCs w:val="32"/>
-        </w:rPr>
-        <w:t>Riyaziyyatda</w:t>
-      </w:r>
-      <w:proofErr w:type="spellEnd"/>
-      <w:r>
-        <w:rPr>
-          <w:sz w:val="32"/>
-          <w:szCs w:val="32"/>
-        </w:rPr>
-        <w:t xml:space="preserve"> </w:t>
-      </w:r>
-      <w:proofErr w:type="spellStart"/>
-      <w:r>
-        <w:rPr>
-          <w:sz w:val="32"/>
-          <w:szCs w:val="32"/>
-        </w:rPr>
-        <w:t>mötərizələrin</w:t>
+          <w:b/>
+          <w:sz w:val="32"/>
+          <w:szCs w:val="32"/>
+        </w:rPr>
+        <w:t xml:space="preserve">SQL </w:t>
+      </w:r>
+      <w:proofErr w:type="spellStart"/>
+      <w:r>
+        <w:rPr>
+          <w:sz w:val="32"/>
+          <w:szCs w:val="32"/>
+        </w:rPr>
+        <w:t>də</w:t>
+      </w:r>
+      <w:proofErr w:type="spellEnd"/>
+      <w:r>
+        <w:rPr>
+          <w:sz w:val="32"/>
+          <w:szCs w:val="32"/>
+        </w:rPr>
+        <w:t xml:space="preserve"> </w:t>
+      </w:r>
+      <w:proofErr w:type="spellStart"/>
+      <w:r>
+        <w:rPr>
+          <w:sz w:val="32"/>
+          <w:szCs w:val="32"/>
+        </w:rPr>
+        <w:t>əgər</w:t>
+      </w:r>
+      <w:proofErr w:type="spellEnd"/>
+      <w:r>
+        <w:rPr>
+          <w:sz w:val="32"/>
+          <w:szCs w:val="32"/>
+        </w:rPr>
+        <w:t xml:space="preserve"> </w:t>
+      </w:r>
+      <w:proofErr w:type="spellStart"/>
+      <w:r>
+        <w:rPr>
+          <w:sz w:val="32"/>
+          <w:szCs w:val="32"/>
+        </w:rPr>
+        <w:t>bir</w:t>
+      </w:r>
+      <w:proofErr w:type="spellEnd"/>
+      <w:r>
+        <w:rPr>
+          <w:sz w:val="32"/>
+          <w:szCs w:val="32"/>
+        </w:rPr>
+        <w:t xml:space="preserve"> </w:t>
+      </w:r>
+      <w:r>
+        <w:rPr>
+          <w:b/>
+          <w:sz w:val="32"/>
+          <w:szCs w:val="32"/>
+        </w:rPr>
+        <w:t>SUB QUERY</w:t>
+      </w:r>
+      <w:r>
+        <w:rPr>
+          <w:b/>
+          <w:sz w:val="32"/>
+          <w:szCs w:val="32"/>
+        </w:rPr>
+        <w:t xml:space="preserve"> </w:t>
+      </w:r>
+      <w:proofErr w:type="spellStart"/>
+      <w:r>
+        <w:rPr>
+          <w:sz w:val="32"/>
+          <w:szCs w:val="32"/>
+        </w:rPr>
+        <w:t>yazılıbsa</w:t>
       </w:r>
       <w:proofErr w:type="spellEnd"/>
       <w:r>
@@ -656,39 +764,55 @@
           <w:sz w:val="32"/>
           <w:szCs w:val="32"/>
         </w:rPr>
-        <w:t>hesaba</w:t>
-      </w:r>
-      <w:proofErr w:type="spellEnd"/>
-      <w:r>
-        <w:rPr>
-          <w:sz w:val="32"/>
-          <w:szCs w:val="32"/>
-        </w:rPr>
-        <w:t xml:space="preserve"> </w:t>
-      </w:r>
-      <w:proofErr w:type="spellStart"/>
-      <w:r>
-        <w:rPr>
-          <w:sz w:val="32"/>
-          <w:szCs w:val="32"/>
-        </w:rPr>
-        <w:t>qatıldığı</w:t>
-      </w:r>
-      <w:proofErr w:type="spellEnd"/>
-      <w:r>
-        <w:rPr>
-          <w:sz w:val="32"/>
-          <w:szCs w:val="32"/>
-        </w:rPr>
-        <w:t xml:space="preserve"> </w:t>
-      </w:r>
-      <w:proofErr w:type="spellStart"/>
-      <w:r>
-        <w:rPr>
-          <w:sz w:val="32"/>
-          <w:szCs w:val="32"/>
-        </w:rPr>
-        <w:t>kimi</w:t>
+        <w:t>işə</w:t>
+      </w:r>
+      <w:proofErr w:type="spellEnd"/>
+      <w:r>
+        <w:rPr>
+          <w:sz w:val="32"/>
+          <w:szCs w:val="32"/>
+        </w:rPr>
+        <w:t xml:space="preserve"> </w:t>
+      </w:r>
+      <w:proofErr w:type="spellStart"/>
+      <w:r>
+        <w:rPr>
+          <w:sz w:val="32"/>
+          <w:szCs w:val="32"/>
+        </w:rPr>
+        <w:t>düşən</w:t>
+      </w:r>
+      <w:proofErr w:type="spellEnd"/>
+      <w:r>
+        <w:rPr>
+          <w:sz w:val="32"/>
+          <w:szCs w:val="32"/>
+        </w:rPr>
+        <w:t xml:space="preserve"> </w:t>
+      </w:r>
+      <w:proofErr w:type="spellStart"/>
+      <w:r>
+        <w:rPr>
+          <w:sz w:val="32"/>
+          <w:szCs w:val="32"/>
+        </w:rPr>
+        <w:t>hissə</w:t>
+      </w:r>
+      <w:proofErr w:type="spellEnd"/>
+      <w:r>
+        <w:rPr>
+          <w:sz w:val="32"/>
+          <w:szCs w:val="32"/>
+        </w:rPr>
+        <w:t xml:space="preserve"> o </w:t>
+      </w:r>
+      <w:proofErr w:type="spellStart"/>
+      <w:r>
+        <w:rPr>
+          <w:sz w:val="32"/>
+          <w:szCs w:val="32"/>
+        </w:rPr>
+        <w:t>olacaqdır</w:t>
       </w:r>
       <w:proofErr w:type="spellEnd"/>
       <w:r>
@@ -704,63 +828,200 @@
           <w:sz w:val="32"/>
           <w:szCs w:val="32"/>
         </w:rPr>
-        <w:t>buradada</w:t>
-      </w:r>
-      <w:proofErr w:type="spellEnd"/>
-      <w:r>
-        <w:rPr>
-          <w:sz w:val="32"/>
-          <w:szCs w:val="32"/>
-        </w:rPr>
-        <w:t xml:space="preserve"> ilk </w:t>
-      </w:r>
-      <w:proofErr w:type="spellStart"/>
-      <w:r>
-        <w:rPr>
-          <w:sz w:val="32"/>
-          <w:szCs w:val="32"/>
-        </w:rPr>
-        <w:t>işə</w:t>
-      </w:r>
-      <w:proofErr w:type="spellEnd"/>
-      <w:r>
-        <w:rPr>
-          <w:sz w:val="32"/>
-          <w:szCs w:val="32"/>
-        </w:rPr>
-        <w:t xml:space="preserve"> </w:t>
-      </w:r>
-      <w:proofErr w:type="spellStart"/>
-      <w:r>
-        <w:rPr>
-          <w:sz w:val="32"/>
-          <w:szCs w:val="32"/>
-        </w:rPr>
-        <w:t>düşən</w:t>
-      </w:r>
-      <w:proofErr w:type="spellEnd"/>
-      <w:r>
-        <w:rPr>
+        <w:t>daha</w:t>
+      </w:r>
+      <w:proofErr w:type="spellEnd"/>
+      <w:r>
+        <w:rPr>
+          <w:sz w:val="32"/>
+          <w:szCs w:val="32"/>
+        </w:rPr>
+        <w:t xml:space="preserve"> </w:t>
+      </w:r>
+      <w:proofErr w:type="spellStart"/>
+      <w:r>
+        <w:rPr>
+          <w:sz w:val="32"/>
+          <w:szCs w:val="32"/>
+        </w:rPr>
+        <w:t>sonrasında</w:t>
+      </w:r>
+      <w:proofErr w:type="spellEnd"/>
+      <w:r>
+        <w:rPr>
+          <w:sz w:val="32"/>
+          <w:szCs w:val="32"/>
+        </w:rPr>
+        <w:t xml:space="preserve"> </w:t>
+      </w:r>
+      <w:proofErr w:type="spellStart"/>
+      <w:r>
+        <w:rPr>
+          <w:sz w:val="32"/>
+          <w:szCs w:val="32"/>
+        </w:rPr>
+        <w:t>isə</w:t>
+      </w:r>
+      <w:proofErr w:type="spellEnd"/>
+      <w:r>
+        <w:rPr>
+          <w:sz w:val="32"/>
+          <w:szCs w:val="32"/>
+        </w:rPr>
+        <w:t xml:space="preserve"> </w:t>
+      </w:r>
+      <w:proofErr w:type="spellStart"/>
+      <w:r>
+        <w:rPr>
+          <w:sz w:val="32"/>
+          <w:szCs w:val="32"/>
+        </w:rPr>
+        <w:t>həmən</w:t>
+      </w:r>
+      <w:proofErr w:type="spellEnd"/>
+      <w:r>
+        <w:rPr>
+          <w:sz w:val="32"/>
+          <w:szCs w:val="32"/>
+        </w:rPr>
+        <w:t xml:space="preserve"> </w:t>
+      </w:r>
+      <w:r>
+        <w:rPr>
+          <w:b/>
+          <w:sz w:val="32"/>
+          <w:szCs w:val="32"/>
+        </w:rPr>
+        <w:t>SUB QUERY</w:t>
+      </w:r>
+      <w:r>
+        <w:rPr>
+          <w:sz w:val="32"/>
+          <w:szCs w:val="32"/>
+        </w:rPr>
+        <w:t>-</w:t>
+      </w:r>
+      <w:proofErr w:type="spellStart"/>
+      <w:r>
+        <w:rPr>
+          <w:sz w:val="32"/>
+          <w:szCs w:val="32"/>
+        </w:rPr>
+        <w:t>dən</w:t>
+      </w:r>
+      <w:proofErr w:type="spellEnd"/>
+      <w:r>
+        <w:rPr>
+          <w:sz w:val="32"/>
+          <w:szCs w:val="32"/>
+        </w:rPr>
+        <w:t xml:space="preserve"> </w:t>
+      </w:r>
+      <w:proofErr w:type="spellStart"/>
+      <w:r>
+        <w:rPr>
+          <w:sz w:val="32"/>
+          <w:szCs w:val="32"/>
+        </w:rPr>
+        <w:t>qayıdan</w:t>
+      </w:r>
+      <w:proofErr w:type="spellEnd"/>
+      <w:r>
+        <w:rPr>
+          <w:sz w:val="32"/>
+          <w:szCs w:val="32"/>
+        </w:rPr>
+        <w:t xml:space="preserve"> </w:t>
+      </w:r>
+      <w:proofErr w:type="spellStart"/>
+      <w:r>
+        <w:rPr>
+          <w:sz w:val="32"/>
+          <w:szCs w:val="32"/>
+        </w:rPr>
+        <w:t>nəticə</w:t>
+      </w:r>
+      <w:proofErr w:type="spellEnd"/>
+      <w:r>
+        <w:rPr>
+          <w:sz w:val="32"/>
+          <w:szCs w:val="32"/>
+        </w:rPr>
+        <w:t xml:space="preserve"> </w:t>
+      </w:r>
+      <w:proofErr w:type="spellStart"/>
+      <w:r>
+        <w:rPr>
+          <w:sz w:val="32"/>
+          <w:szCs w:val="32"/>
+        </w:rPr>
+        <w:t>nədirsə</w:t>
+      </w:r>
+      <w:proofErr w:type="spellEnd"/>
+      <w:r>
+        <w:rPr>
+          <w:sz w:val="32"/>
+          <w:szCs w:val="32"/>
+        </w:rPr>
+        <w:t xml:space="preserve"> </w:t>
+      </w:r>
+      <w:proofErr w:type="spellStart"/>
+      <w:r>
+        <w:rPr>
+          <w:b/>
+          <w:sz w:val="32"/>
+          <w:szCs w:val="32"/>
+        </w:rPr>
+        <w:t>outher</w:t>
+      </w:r>
+      <w:proofErr w:type="spellEnd"/>
+      <w:r>
+        <w:rPr>
+          <w:b/>
           <w:sz w:val="32"/>
           <w:szCs w:val="32"/>
         </w:rPr>
         <w:t xml:space="preserve"> query </w:t>
       </w:r>
-      <w:r>
-        <w:rPr>
-          <w:b/>
-          <w:sz w:val="32"/>
-          <w:szCs w:val="32"/>
-        </w:rPr>
-        <w:t xml:space="preserve">inner-query </w:t>
-      </w:r>
-      <w:proofErr w:type="spellStart"/>
-      <w:r>
-        <w:rPr>
-          <w:sz w:val="32"/>
-          <w:szCs w:val="32"/>
-        </w:rPr>
-        <w:t>olacaqdır</w:t>
+      <w:proofErr w:type="spellStart"/>
+      <w:r>
+        <w:rPr>
+          <w:sz w:val="32"/>
+          <w:szCs w:val="32"/>
+        </w:rPr>
+        <w:t>tərəfindən</w:t>
+      </w:r>
+      <w:proofErr w:type="spellEnd"/>
+      <w:r>
+        <w:rPr>
+          <w:sz w:val="32"/>
+          <w:szCs w:val="32"/>
+        </w:rPr>
+        <w:t xml:space="preserve"> </w:t>
+      </w:r>
+      <w:proofErr w:type="spellStart"/>
+      <w:r>
+        <w:rPr>
+          <w:sz w:val="32"/>
+          <w:szCs w:val="32"/>
+        </w:rPr>
+        <w:t>istifadə</w:t>
+      </w:r>
+      <w:proofErr w:type="spellEnd"/>
+      <w:r>
+        <w:rPr>
+          <w:sz w:val="32"/>
+          <w:szCs w:val="32"/>
+        </w:rPr>
+        <w:t xml:space="preserve"> </w:t>
+      </w:r>
+      <w:proofErr w:type="spellStart"/>
+      <w:r>
+        <w:rPr>
+          <w:sz w:val="32"/>
+          <w:szCs w:val="32"/>
+        </w:rPr>
+        <w:t>olunacaqdır</w:t>
       </w:r>
       <w:proofErr w:type="spellEnd"/>
       <w:r>
@@ -776,23 +1037,14 @@
           <w:sz w:val="32"/>
           <w:szCs w:val="32"/>
         </w:rPr>
-        <w:t>Və</w:t>
-      </w:r>
-      <w:proofErr w:type="spellEnd"/>
-      <w:r>
-        <w:rPr>
-          <w:sz w:val="32"/>
-          <w:szCs w:val="32"/>
-        </w:rPr>
-        <w:t xml:space="preserve"> </w:t>
-      </w:r>
-      <w:proofErr w:type="spellStart"/>
-      <w:r>
-        <w:rPr>
-          <w:sz w:val="32"/>
-          <w:szCs w:val="32"/>
-        </w:rPr>
-        <w:t>bunun</w:t>
+        <w:t>B</w:t>
+      </w:r>
+      <w:r>
+        <w:rPr>
+          <w:sz w:val="32"/>
+          <w:szCs w:val="32"/>
+        </w:rPr>
+        <w:t>unun</w:t>
       </w:r>
       <w:proofErr w:type="spellEnd"/>
       <w:r>
@@ -904,7 +1156,15 @@
           <w:sz w:val="32"/>
           <w:szCs w:val="32"/>
         </w:rPr>
-        <w:t xml:space="preserve">inner-query </w:t>
+        <w:t>SUB QUERY</w:t>
+      </w:r>
+      <w:r>
+        <w:rPr>
+          <w:b/>
+          <w:sz w:val="32"/>
+          <w:szCs w:val="32"/>
+        </w:rPr>
+        <w:t xml:space="preserve"> </w:t>
       </w:r>
       <w:proofErr w:type="spellStart"/>
       <w:r>
@@ -1254,6 +1514,7 @@
         </w:rPr>
       </w:pPr>
       <w:proofErr w:type="spellStart"/>
+      <w:proofErr w:type="gramStart"/>
       <w:r>
         <w:rPr>
           <w:sz w:val="32"/>
@@ -1262,6 +1523,7 @@
         <w:t>gördüyünüz</w:t>
       </w:r>
       <w:proofErr w:type="spellEnd"/>
+      <w:proofErr w:type="gramEnd"/>
       <w:r>
         <w:rPr>
           <w:sz w:val="32"/>
@@ -1355,7 +1617,15 @@
           <w:sz w:val="32"/>
           <w:szCs w:val="32"/>
         </w:rPr>
-        <w:t xml:space="preserve">inner-query </w:t>
+        <w:t>SUB QUERY</w:t>
+      </w:r>
+      <w:r>
+        <w:rPr>
+          <w:b/>
+          <w:sz w:val="32"/>
+          <w:szCs w:val="32"/>
+        </w:rPr>
+        <w:t xml:space="preserve"> </w:t>
       </w:r>
       <w:proofErr w:type="spellStart"/>
       <w:r>
@@ -1414,18 +1684,9 @@
         </w:rPr>
         <w:t>resultset</w:t>
       </w:r>
-      <w:proofErr w:type="spellEnd"/>
-      <w:r>
-        <w:rPr>
-          <w:b/>
-          <w:sz w:val="32"/>
-          <w:szCs w:val="32"/>
-        </w:rPr>
-        <w:t xml:space="preserve"> </w:t>
-      </w:r>
-      <w:proofErr w:type="spellStart"/>
-      <w:r>
-        <w:rPr>
+      <w:r>
+        <w:rPr>
+          <w:b/>
           <w:sz w:val="32"/>
           <w:szCs w:val="32"/>
         </w:rPr>
@@ -1445,38 +1706,6 @@
           <w:sz w:val="32"/>
           <w:szCs w:val="32"/>
         </w:rPr>
-        <w:t>hər</w:t>
-      </w:r>
-      <w:proofErr w:type="spellEnd"/>
-      <w:r>
-        <w:rPr>
-          <w:sz w:val="32"/>
-          <w:szCs w:val="32"/>
-        </w:rPr>
-        <w:t xml:space="preserve"> </w:t>
-      </w:r>
-      <w:proofErr w:type="spellStart"/>
-      <w:r>
-        <w:rPr>
-          <w:sz w:val="32"/>
-          <w:szCs w:val="32"/>
-        </w:rPr>
-        <w:t>hansı</w:t>
-      </w:r>
-      <w:proofErr w:type="spellEnd"/>
-      <w:r>
-        <w:rPr>
-          <w:sz w:val="32"/>
-          <w:szCs w:val="32"/>
-        </w:rPr>
-        <w:t xml:space="preserve"> </w:t>
-      </w:r>
-      <w:proofErr w:type="spellStart"/>
-      <w:r>
-        <w:rPr>
-          <w:sz w:val="32"/>
-          <w:szCs w:val="32"/>
-        </w:rPr>
         <w:t>bir</w:t>
       </w:r>
       <w:proofErr w:type="spellEnd"/>
@@ -1646,7 +1875,24 @@
           <w:szCs w:val="32"/>
           <w:lang w:val="az-Latn-AZ"/>
         </w:rPr>
-        <w:t xml:space="preserve">resultset </w:t>
+        <w:t>resultset</w:t>
+      </w:r>
+      <w:r>
+        <w:rPr>
+          <w:sz w:val="32"/>
+          <w:szCs w:val="32"/>
+          <w:lang w:val="az-Latn-AZ"/>
+        </w:rPr>
+        <w:t>-i</w:t>
+      </w:r>
+      <w:r>
+        <w:rPr>
+          <w:b/>
+          <w:sz w:val="32"/>
+          <w:szCs w:val="32"/>
+          <w:lang w:val="az-Latn-AZ"/>
+        </w:rPr>
+        <w:t xml:space="preserve"> </w:t>
       </w:r>
       <w:r>
         <w:rPr>
@@ -1693,7 +1939,7 @@
           <w:szCs w:val="32"/>
           <w:lang w:val="az-Latn-AZ"/>
         </w:rPr>
-        <w:t>inner-query</w:t>
+        <w:t>sub query</w:t>
       </w:r>
       <w:r>
         <w:rPr>
@@ -1733,7 +1979,16 @@
           <w:szCs w:val="32"/>
           <w:lang w:val="az-Latn-AZ"/>
         </w:rPr>
-        <w:t>inner-query</w:t>
+        <w:t xml:space="preserve">sub </w:t>
+      </w:r>
+      <w:r>
+        <w:rPr>
+          <w:b/>
+          <w:sz w:val="32"/>
+          <w:szCs w:val="32"/>
+          <w:lang w:val="az-Latn-AZ"/>
+        </w:rPr>
+        <w:t>query</w:t>
       </w:r>
       <w:r>
         <w:rPr>
@@ -1853,6 +2108,7 @@
         <w:rPr>
           <w:sz w:val="32"/>
           <w:szCs w:val="32"/>
+          <w:lang w:val="az-Latn-AZ"/>
         </w:rPr>
       </w:pPr>
       <w:r>
@@ -1861,7 +2117,7 @@
         </w:rPr>
         <w:lastRenderedPageBreak/>
         <w:drawing>
-          <wp:anchor distT="0" distB="0" distL="114300" distR="114300" simplePos="0" relativeHeight="251658240" behindDoc="0" locked="0" layoutInCell="1" allowOverlap="1">
+          <wp:anchor distT="0" distB="0" distL="114300" distR="114300" simplePos="0" relativeHeight="251656704" behindDoc="0" locked="0" layoutInCell="1" allowOverlap="1">
             <wp:simplePos x="0" y="0"/>
             <wp:positionH relativeFrom="margin">
               <wp:align>right</wp:align>
@@ -1920,6 +2176,7 @@
           </wp:anchor>
         </w:drawing>
       </w:r>
+      <w:proofErr w:type="gramStart"/>
       <w:r>
         <w:rPr>
           <w:sz w:val="32"/>
@@ -1933,7 +2190,32 @@
           <w:szCs w:val="32"/>
           <w:lang w:val="az-Latn-AZ"/>
         </w:rPr>
-        <w:t xml:space="preserve">ördüyünüz kimi, yuxarıdakı şəkildə altından ağ rən ilə işarələdiyim query bu dəfə isə </w:t>
+        <w:t>ördüyünüz</w:t>
+      </w:r>
+      <w:proofErr w:type="gramEnd"/>
+      <w:r>
+        <w:rPr>
+          <w:sz w:val="32"/>
+          <w:szCs w:val="32"/>
+          <w:lang w:val="az-Latn-AZ"/>
+        </w:rPr>
+        <w:t xml:space="preserve"> kimi, yuxarıdakı şəkildə altından ağ rən</w:t>
+      </w:r>
+      <w:r>
+        <w:rPr>
+          <w:sz w:val="32"/>
+          <w:szCs w:val="32"/>
+          <w:lang w:val="az-Latn-AZ"/>
+        </w:rPr>
+        <w:t>g</w:t>
+      </w:r>
+      <w:r>
+        <w:rPr>
+          <w:sz w:val="32"/>
+          <w:szCs w:val="32"/>
+          <w:lang w:val="az-Latn-AZ"/>
+        </w:rPr>
+        <w:t xml:space="preserve"> ilə işarələdiyim query bu dəfə isə </w:t>
       </w:r>
       <w:r>
         <w:rPr>
@@ -1959,7 +2241,16 @@
           <w:szCs w:val="32"/>
           <w:lang w:val="az-Latn-AZ"/>
         </w:rPr>
-        <w:t>inner-query</w:t>
+        <w:t xml:space="preserve">sub </w:t>
+      </w:r>
+      <w:r>
+        <w:rPr>
+          <w:b/>
+          <w:sz w:val="32"/>
+          <w:szCs w:val="32"/>
+          <w:lang w:val="az-Latn-AZ"/>
+        </w:rPr>
+        <w:t>query</w:t>
       </w:r>
       <w:r>
         <w:rPr>
@@ -2018,7 +2309,117 @@
           <w:szCs w:val="32"/>
           <w:lang w:val="az-Latn-AZ"/>
         </w:rPr>
-        <w:t xml:space="preserve">clause-ından sonra nə gəlməlidir, əlbətdəki </w:t>
+        <w:t xml:space="preserve">clause-ından sonra </w:t>
+      </w:r>
+      <w:r>
+        <w:rPr>
+          <w:sz w:val="32"/>
+          <w:szCs w:val="32"/>
+          <w:lang w:val="az-Latn-AZ"/>
+        </w:rPr>
+        <w:t>table adı</w:t>
+      </w:r>
+      <w:r>
+        <w:rPr>
+          <w:sz w:val="32"/>
+          <w:szCs w:val="32"/>
+          <w:lang w:val="az-Latn-AZ"/>
+        </w:rPr>
+        <w:t xml:space="preserve"> gəlməlidir, ancaq gördüyünüz kimi belə vəziyyətdə də </w:t>
+      </w:r>
+      <w:r>
+        <w:rPr>
+          <w:b/>
+          <w:sz w:val="32"/>
+          <w:szCs w:val="32"/>
+          <w:lang w:val="az-Latn-AZ"/>
+        </w:rPr>
+        <w:t xml:space="preserve">resultset </w:t>
+      </w:r>
+      <w:r>
+        <w:rPr>
+          <w:sz w:val="32"/>
+          <w:szCs w:val="32"/>
+          <w:lang w:val="az-Latn-AZ"/>
+        </w:rPr>
+        <w:t xml:space="preserve">əldə etmiş olduq. İndi isə gəlin bunun işlənmə prinsipini anlamağa çalışaq. Bu belə işləyir ki, </w:t>
+      </w:r>
+      <w:r>
+        <w:rPr>
+          <w:b/>
+          <w:sz w:val="32"/>
+          <w:szCs w:val="32"/>
+          <w:lang w:val="az-Latn-AZ"/>
+        </w:rPr>
+        <w:t xml:space="preserve">sub </w:t>
+      </w:r>
+      <w:r>
+        <w:rPr>
+          <w:b/>
+          <w:sz w:val="32"/>
+          <w:szCs w:val="32"/>
+          <w:lang w:val="az-Latn-AZ"/>
+        </w:rPr>
+        <w:t>query</w:t>
+      </w:r>
+      <w:r>
+        <w:rPr>
+          <w:sz w:val="32"/>
+          <w:szCs w:val="32"/>
+          <w:lang w:val="az-Latn-AZ"/>
+        </w:rPr>
+        <w:t xml:space="preserve">-ni siz ayrılıqda çalışdırıb işə salsanız görəcəksiniz ki, bir </w:t>
+      </w:r>
+      <w:r>
+        <w:rPr>
+          <w:b/>
+          <w:sz w:val="32"/>
+          <w:szCs w:val="32"/>
+          <w:lang w:val="az-Latn-AZ"/>
+        </w:rPr>
+        <w:t xml:space="preserve">resultset </w:t>
+      </w:r>
+      <w:r>
+        <w:rPr>
+          <w:sz w:val="32"/>
+          <w:szCs w:val="32"/>
+          <w:lang w:val="az-Latn-AZ"/>
+        </w:rPr>
+        <w:t xml:space="preserve">əldə edirsiniz və </w:t>
+      </w:r>
+      <w:r>
+        <w:rPr>
+          <w:b/>
+          <w:sz w:val="32"/>
+          <w:szCs w:val="32"/>
+          <w:lang w:val="az-Latn-AZ"/>
+        </w:rPr>
+        <w:t xml:space="preserve">SQL </w:t>
+      </w:r>
+      <w:r>
+        <w:rPr>
+          <w:sz w:val="32"/>
+          <w:szCs w:val="32"/>
+          <w:lang w:val="az-Latn-AZ"/>
+        </w:rPr>
+        <w:t xml:space="preserve">də </w:t>
+      </w:r>
+      <w:r>
+        <w:rPr>
+          <w:b/>
+          <w:sz w:val="32"/>
+          <w:szCs w:val="32"/>
+          <w:lang w:val="az-Latn-AZ"/>
+        </w:rPr>
+        <w:t>resultset</w:t>
+      </w:r>
+      <w:r>
+        <w:rPr>
+          <w:sz w:val="32"/>
+          <w:szCs w:val="32"/>
+          <w:lang w:val="az-Latn-AZ"/>
+        </w:rPr>
+        <w:t xml:space="preserve">-in özü belə bir reserved olunmuş xüsusi </w:t>
       </w:r>
       <w:r>
         <w:rPr>
@@ -2035,7 +2436,92 @@
           <w:szCs w:val="32"/>
           <w:lang w:val="az-Latn-AZ"/>
         </w:rPr>
-        <w:t xml:space="preserve">adı, ancaq gördüyünüz kimi belə vəziyyətdə də </w:t>
+        <w:t xml:space="preserve">olduğuna görə </w:t>
+      </w:r>
+      <w:r>
+        <w:rPr>
+          <w:b/>
+          <w:sz w:val="32"/>
+          <w:szCs w:val="32"/>
+          <w:lang w:val="az-Latn-AZ"/>
+        </w:rPr>
+        <w:t xml:space="preserve">SQL </w:t>
+      </w:r>
+      <w:r>
+        <w:rPr>
+          <w:sz w:val="32"/>
+          <w:szCs w:val="32"/>
+          <w:lang w:val="az-Latn-AZ"/>
+        </w:rPr>
+        <w:t xml:space="preserve">artıq onu </w:t>
+      </w:r>
+      <w:r>
+        <w:rPr>
+          <w:b/>
+          <w:sz w:val="32"/>
+          <w:szCs w:val="32"/>
+          <w:lang w:val="az-Latn-AZ"/>
+        </w:rPr>
+        <w:t xml:space="preserve">FROM </w:t>
+      </w:r>
+      <w:r>
+        <w:rPr>
+          <w:sz w:val="32"/>
+          <w:szCs w:val="32"/>
+          <w:lang w:val="az-Latn-AZ"/>
+        </w:rPr>
+        <w:t xml:space="preserve">clause-ından sonra gələn bir </w:t>
+      </w:r>
+      <w:r>
+        <w:rPr>
+          <w:b/>
+          <w:sz w:val="32"/>
+          <w:szCs w:val="32"/>
+          <w:lang w:val="az-Latn-AZ"/>
+        </w:rPr>
+        <w:t>table</w:t>
+      </w:r>
+      <w:r>
+        <w:rPr>
+          <w:sz w:val="32"/>
+          <w:szCs w:val="32"/>
+          <w:lang w:val="az-Latn-AZ"/>
+        </w:rPr>
+        <w:t xml:space="preserve"> olaraq qəbul etdiyindən yəni onu bir </w:t>
+      </w:r>
+      <w:r>
+        <w:rPr>
+          <w:b/>
+          <w:sz w:val="32"/>
+          <w:szCs w:val="32"/>
+          <w:lang w:val="az-Latn-AZ"/>
+        </w:rPr>
+        <w:t xml:space="preserve">emp </w:t>
+      </w:r>
+      <w:r>
+        <w:rPr>
+          <w:sz w:val="32"/>
+          <w:szCs w:val="32"/>
+          <w:lang w:val="az-Latn-AZ"/>
+        </w:rPr>
+        <w:t xml:space="preserve">table-ı olaraq qəbul edir və beləliklə siz sanki bir növ </w:t>
+      </w:r>
+      <w:r>
+        <w:rPr>
+          <w:b/>
+          <w:sz w:val="32"/>
+          <w:szCs w:val="32"/>
+          <w:lang w:val="az-Latn-AZ"/>
+        </w:rPr>
+        <w:t xml:space="preserve">emp </w:t>
+      </w:r>
+      <w:r>
+        <w:rPr>
+          <w:sz w:val="32"/>
+          <w:szCs w:val="32"/>
+          <w:lang w:val="az-Latn-AZ"/>
+        </w:rPr>
+        <w:t xml:space="preserve">table-ından </w:t>
       </w:r>
       <w:r>
         <w:rPr>
@@ -2052,109 +2538,15 @@
           <w:szCs w:val="32"/>
           <w:lang w:val="az-Latn-AZ"/>
         </w:rPr>
-        <w:t xml:space="preserve">əldə etmiş olduq. İndi isə gəlin bunun işlənmə prinsipini anlamağa çalışaq. Bu belə işləyir ki, </w:t>
-      </w:r>
-      <w:r>
-        <w:rPr>
-          <w:b/>
-          <w:sz w:val="32"/>
-          <w:szCs w:val="32"/>
-          <w:lang w:val="az-Latn-AZ"/>
-        </w:rPr>
-        <w:t>inner-query</w:t>
-      </w:r>
-      <w:r>
-        <w:rPr>
-          <w:sz w:val="32"/>
-          <w:szCs w:val="32"/>
-          <w:lang w:val="az-Latn-AZ"/>
-        </w:rPr>
-        <w:t xml:space="preserve">-ni siz ayrılıqda çalışdırıb işə salsanız görəcəksiniz ki, bir </w:t>
-      </w:r>
-      <w:r>
-        <w:rPr>
-          <w:b/>
-          <w:sz w:val="32"/>
-          <w:szCs w:val="32"/>
-          <w:lang w:val="az-Latn-AZ"/>
-        </w:rPr>
-        <w:t xml:space="preserve">resultset </w:t>
-      </w:r>
-      <w:r>
-        <w:rPr>
-          <w:sz w:val="32"/>
-          <w:szCs w:val="32"/>
-          <w:lang w:val="az-Latn-AZ"/>
-        </w:rPr>
-        <w:t xml:space="preserve">əldə edirsiniz və </w:t>
-      </w:r>
-      <w:r>
-        <w:rPr>
-          <w:b/>
-          <w:sz w:val="32"/>
-          <w:szCs w:val="32"/>
-          <w:lang w:val="az-Latn-AZ"/>
-        </w:rPr>
-        <w:t xml:space="preserve">SQL </w:t>
-      </w:r>
-      <w:r>
-        <w:rPr>
-          <w:sz w:val="32"/>
-          <w:szCs w:val="32"/>
-          <w:lang w:val="az-Latn-AZ"/>
-        </w:rPr>
-        <w:t xml:space="preserve">də </w:t>
-      </w:r>
-      <w:r>
-        <w:rPr>
-          <w:b/>
-          <w:sz w:val="32"/>
-          <w:szCs w:val="32"/>
-          <w:lang w:val="az-Latn-AZ"/>
-        </w:rPr>
-        <w:t>resultset</w:t>
-      </w:r>
-      <w:r>
-        <w:rPr>
-          <w:sz w:val="32"/>
-          <w:szCs w:val="32"/>
-          <w:lang w:val="az-Latn-AZ"/>
-        </w:rPr>
-        <w:t xml:space="preserve">-in özü belə bir reserved olunmuş xüsusi </w:t>
-      </w:r>
-      <w:r>
-        <w:rPr>
-          <w:b/>
-          <w:sz w:val="32"/>
-          <w:szCs w:val="32"/>
-          <w:lang w:val="az-Latn-AZ"/>
-        </w:rPr>
-        <w:t xml:space="preserve">table </w:t>
-      </w:r>
-      <w:r>
-        <w:rPr>
-          <w:sz w:val="32"/>
-          <w:szCs w:val="32"/>
-          <w:lang w:val="az-Latn-AZ"/>
-        </w:rPr>
-        <w:t xml:space="preserve">olduğuna görə </w:t>
-      </w:r>
-      <w:r>
-        <w:rPr>
-          <w:b/>
-          <w:sz w:val="32"/>
-          <w:szCs w:val="32"/>
-          <w:lang w:val="az-Latn-AZ"/>
-        </w:rPr>
-        <w:t xml:space="preserve">SQL </w:t>
-      </w:r>
-      <w:r>
-        <w:rPr>
-          <w:sz w:val="32"/>
-          <w:szCs w:val="32"/>
-          <w:lang w:val="az-Latn-AZ"/>
-        </w:rPr>
-        <w:t xml:space="preserve">artıq onu </w:t>
+        <w:t>əldə etmiş olursunuz.</w:t>
+      </w:r>
+      <w:r>
+        <w:rPr>
+          <w:sz w:val="32"/>
+          <w:szCs w:val="32"/>
+          <w:lang w:val="az-Latn-AZ"/>
+        </w:rPr>
+        <w:t xml:space="preserve"> Həmçinin </w:t>
       </w:r>
       <w:r>
         <w:rPr>
@@ -2171,75 +2563,629 @@
           <w:szCs w:val="32"/>
           <w:lang w:val="az-Latn-AZ"/>
         </w:rPr>
-        <w:t xml:space="preserve">clause-ından sonra gələn bir </w:t>
-      </w:r>
-      <w:r>
-        <w:rPr>
-          <w:b/>
-          <w:sz w:val="32"/>
-          <w:szCs w:val="32"/>
-          <w:lang w:val="az-Latn-AZ"/>
-        </w:rPr>
-        <w:t>table</w:t>
-      </w:r>
-      <w:r>
-        <w:rPr>
-          <w:sz w:val="32"/>
-          <w:szCs w:val="32"/>
-          <w:lang w:val="az-Latn-AZ"/>
-        </w:rPr>
-        <w:t xml:space="preserve"> olaraq qəbul etdiyindən yəni onu bir </w:t>
-      </w:r>
-      <w:r>
-        <w:rPr>
-          <w:b/>
-          <w:sz w:val="32"/>
-          <w:szCs w:val="32"/>
-          <w:lang w:val="az-Latn-AZ"/>
-        </w:rPr>
-        <w:t xml:space="preserve">emp </w:t>
-      </w:r>
-      <w:r>
-        <w:rPr>
-          <w:sz w:val="32"/>
-          <w:szCs w:val="32"/>
-          <w:lang w:val="az-Latn-AZ"/>
-        </w:rPr>
-        <w:t xml:space="preserve">table-ı olaraq qəbul edir və beləliklə siz sanki bir növ </w:t>
-      </w:r>
-      <w:r>
-        <w:rPr>
-          <w:b/>
-          <w:sz w:val="32"/>
-          <w:szCs w:val="32"/>
-          <w:lang w:val="az-Latn-AZ"/>
-        </w:rPr>
-        <w:t xml:space="preserve">emp </w:t>
-      </w:r>
-      <w:r>
-        <w:rPr>
-          <w:sz w:val="32"/>
-          <w:szCs w:val="32"/>
-          <w:lang w:val="az-Latn-AZ"/>
-        </w:rPr>
-        <w:t xml:space="preserve">table-ından </w:t>
-      </w:r>
-      <w:r>
-        <w:rPr>
-          <w:b/>
-          <w:sz w:val="32"/>
-          <w:szCs w:val="32"/>
-          <w:lang w:val="az-Latn-AZ"/>
-        </w:rPr>
-        <w:t xml:space="preserve">resultset </w:t>
-      </w:r>
-      <w:r>
-        <w:rPr>
-          <w:sz w:val="32"/>
-          <w:szCs w:val="32"/>
-          <w:lang w:val="az-Latn-AZ"/>
-        </w:rPr>
-        <w:t>əldə etmiş olursunuz.</w:t>
+        <w:t xml:space="preserve">hissəsində yazdığımız </w:t>
+      </w:r>
+      <w:r>
+        <w:rPr>
+          <w:b/>
+          <w:sz w:val="32"/>
+          <w:szCs w:val="32"/>
+          <w:lang w:val="az-Latn-AZ"/>
+        </w:rPr>
+        <w:t xml:space="preserve">sub query </w:t>
+      </w:r>
+      <w:r>
+        <w:rPr>
+          <w:sz w:val="32"/>
+          <w:szCs w:val="32"/>
+          <w:lang w:val="az-Latn-AZ"/>
+        </w:rPr>
+        <w:t xml:space="preserve">bizim özmüz tərəfindən yaradılan table olduğuna görə ona spesific sütunlarda verərək </w:t>
+      </w:r>
+      <w:r>
+        <w:rPr>
+          <w:b/>
+          <w:sz w:val="32"/>
+          <w:szCs w:val="32"/>
+          <w:lang w:val="az-Latn-AZ"/>
+        </w:rPr>
+        <w:t xml:space="preserve">outher query </w:t>
+      </w:r>
+      <w:r>
+        <w:rPr>
+          <w:sz w:val="32"/>
+          <w:szCs w:val="32"/>
+          <w:lang w:val="az-Latn-AZ"/>
+        </w:rPr>
+        <w:t xml:space="preserve">də həmən </w:t>
+      </w:r>
+      <w:r>
+        <w:rPr>
+          <w:b/>
+          <w:sz w:val="32"/>
+          <w:szCs w:val="32"/>
+          <w:lang w:val="az-Latn-AZ"/>
+        </w:rPr>
+        <w:t xml:space="preserve">FROM </w:t>
+      </w:r>
+      <w:r>
+        <w:rPr>
+          <w:sz w:val="32"/>
+          <w:szCs w:val="32"/>
+          <w:lang w:val="az-Latn-AZ"/>
+        </w:rPr>
+        <w:t xml:space="preserve">clause-ında elan etdiyimiz </w:t>
+      </w:r>
+      <w:r>
+        <w:rPr>
+          <w:b/>
+          <w:sz w:val="32"/>
+          <w:szCs w:val="32"/>
+          <w:lang w:val="az-Latn-AZ"/>
+        </w:rPr>
+        <w:t xml:space="preserve">sub </w:t>
+      </w:r>
+      <w:r>
+        <w:rPr>
+          <w:b/>
+          <w:sz w:val="32"/>
+          <w:szCs w:val="32"/>
+          <w:lang w:val="az-Latn-AZ"/>
+        </w:rPr>
+        <w:lastRenderedPageBreak/>
+        <w:t>query</w:t>
+      </w:r>
+      <w:r>
+        <w:rPr>
+          <w:sz w:val="32"/>
+          <w:szCs w:val="32"/>
+          <w:lang w:val="az-Latn-AZ"/>
+        </w:rPr>
+        <w:t xml:space="preserve">-dəki sütunları əldə edə bilərik, eynən aşağıdakı şəkildə olduğu </w:t>
+      </w:r>
+      <w:r>
+        <w:rPr>
+          <w:noProof/>
+          <w:sz w:val="32"/>
+          <w:szCs w:val="32"/>
+        </w:rPr>
+        <w:drawing>
+          <wp:anchor distT="0" distB="0" distL="114300" distR="114300" simplePos="0" relativeHeight="251661824" behindDoc="0" locked="0" layoutInCell="1" allowOverlap="1" wp14:anchorId="2E374801" wp14:editId="19D21B05">
+            <wp:simplePos x="0" y="0"/>
+            <wp:positionH relativeFrom="margin">
+              <wp:align>right</wp:align>
+            </wp:positionH>
+            <wp:positionV relativeFrom="page">
+              <wp:posOffset>1455420</wp:posOffset>
+            </wp:positionV>
+            <wp:extent cx="5943600" cy="1964690"/>
+            <wp:effectExtent l="0" t="0" r="0" b="0"/>
+            <wp:wrapSquare wrapText="bothSides"/>
+            <wp:docPr id="2" name="Picture 2"/>
+            <wp:cNvGraphicFramePr>
+              <a:graphicFrameLocks xmlns:a="http://schemas.openxmlformats.org/drawingml/2006/main" noChangeAspect="1"/>
+            </wp:cNvGraphicFramePr>
+            <a:graphic xmlns:a="http://schemas.openxmlformats.org/drawingml/2006/main">
+              <a:graphicData uri="http://schemas.openxmlformats.org/drawingml/2006/picture">
+                <pic:pic xmlns:pic="http://schemas.openxmlformats.org/drawingml/2006/picture">
+                  <pic:nvPicPr>
+                    <pic:cNvPr id="2" name="1.jpg"/>
+                    <pic:cNvPicPr/>
+                  </pic:nvPicPr>
+                  <pic:blipFill>
+                    <a:blip r:embed="rId9" cstate="print">
+                      <a:extLst>
+                        <a:ext uri="{28A0092B-C50C-407E-A947-70E740481C1C}">
+                          <a14:useLocalDpi xmlns:a14="http://schemas.microsoft.com/office/drawing/2010/main" val="0"/>
+                        </a:ext>
+                      </a:extLst>
+                    </a:blip>
+                    <a:stretch>
+                      <a:fillRect/>
+                    </a:stretch>
+                  </pic:blipFill>
+                  <pic:spPr>
+                    <a:xfrm>
+                      <a:off x="0" y="0"/>
+                      <a:ext cx="5943600" cy="1964690"/>
+                    </a:xfrm>
+                    <a:prstGeom prst="rect">
+                      <a:avLst/>
+                    </a:prstGeom>
+                  </pic:spPr>
+                </pic:pic>
+              </a:graphicData>
+            </a:graphic>
+          </wp:anchor>
+        </w:drawing>
+      </w:r>
+      <w:r>
+        <w:rPr>
+          <w:sz w:val="32"/>
+          <w:szCs w:val="32"/>
+          <w:lang w:val="az-Latn-AZ"/>
+        </w:rPr>
+        <w:t>kimi.</w:t>
+      </w:r>
+    </w:p>
+    <w:p>
+      <w:pPr>
+        <w:rPr>
+          <w:sz w:val="32"/>
+          <w:szCs w:val="32"/>
+        </w:rPr>
+      </w:pPr>
+      <w:proofErr w:type="spellStart"/>
+      <w:proofErr w:type="gramStart"/>
+      <w:r>
+        <w:rPr>
+          <w:sz w:val="32"/>
+          <w:szCs w:val="32"/>
+        </w:rPr>
+        <w:t>gördüyünüz</w:t>
+      </w:r>
+      <w:proofErr w:type="spellEnd"/>
+      <w:proofErr w:type="gramEnd"/>
+      <w:r>
+        <w:rPr>
+          <w:sz w:val="32"/>
+          <w:szCs w:val="32"/>
+        </w:rPr>
+        <w:t xml:space="preserve"> </w:t>
+      </w:r>
+      <w:proofErr w:type="spellStart"/>
+      <w:r>
+        <w:rPr>
+          <w:sz w:val="32"/>
+          <w:szCs w:val="32"/>
+        </w:rPr>
+        <w:t>kimi</w:t>
+      </w:r>
+      <w:proofErr w:type="spellEnd"/>
+      <w:r>
+        <w:rPr>
+          <w:sz w:val="32"/>
+          <w:szCs w:val="32"/>
+        </w:rPr>
+        <w:t xml:space="preserve"> </w:t>
+      </w:r>
+      <w:proofErr w:type="spellStart"/>
+      <w:r>
+        <w:rPr>
+          <w:sz w:val="32"/>
+          <w:szCs w:val="32"/>
+        </w:rPr>
+        <w:t>yuxarıdakı</w:t>
+      </w:r>
+      <w:proofErr w:type="spellEnd"/>
+      <w:r>
+        <w:rPr>
+          <w:sz w:val="32"/>
+          <w:szCs w:val="32"/>
+        </w:rPr>
+        <w:t xml:space="preserve"> query </w:t>
+      </w:r>
+      <w:proofErr w:type="spellStart"/>
+      <w:r>
+        <w:rPr>
+          <w:sz w:val="32"/>
+          <w:szCs w:val="32"/>
+        </w:rPr>
+        <w:t>də</w:t>
+      </w:r>
+      <w:proofErr w:type="spellEnd"/>
+      <w:r>
+        <w:rPr>
+          <w:sz w:val="32"/>
+          <w:szCs w:val="32"/>
+        </w:rPr>
+        <w:t xml:space="preserve"> biz </w:t>
+      </w:r>
+      <w:r>
+        <w:rPr>
+          <w:b/>
+          <w:sz w:val="32"/>
+          <w:szCs w:val="32"/>
+        </w:rPr>
+        <w:t xml:space="preserve">FROM </w:t>
+      </w:r>
+      <w:proofErr w:type="spellStart"/>
+      <w:r>
+        <w:rPr>
+          <w:sz w:val="32"/>
+          <w:szCs w:val="32"/>
+        </w:rPr>
+        <w:t>hissəsində</w:t>
+      </w:r>
+      <w:proofErr w:type="spellEnd"/>
+      <w:r>
+        <w:rPr>
+          <w:sz w:val="32"/>
+          <w:szCs w:val="32"/>
+        </w:rPr>
+        <w:t xml:space="preserve"> </w:t>
+      </w:r>
+      <w:proofErr w:type="spellStart"/>
+      <w:r>
+        <w:rPr>
+          <w:b/>
+          <w:sz w:val="32"/>
+          <w:szCs w:val="32"/>
+        </w:rPr>
+        <w:t>subquery</w:t>
+      </w:r>
+      <w:proofErr w:type="spellEnd"/>
+      <w:r>
+        <w:rPr>
+          <w:b/>
+          <w:sz w:val="32"/>
+          <w:szCs w:val="32"/>
+        </w:rPr>
+        <w:t xml:space="preserve"> </w:t>
+      </w:r>
+      <w:proofErr w:type="spellStart"/>
+      <w:r>
+        <w:rPr>
+          <w:sz w:val="32"/>
+          <w:szCs w:val="32"/>
+        </w:rPr>
+        <w:t>istifadə</w:t>
+      </w:r>
+      <w:proofErr w:type="spellEnd"/>
+      <w:r>
+        <w:rPr>
+          <w:sz w:val="32"/>
+          <w:szCs w:val="32"/>
+        </w:rPr>
+        <w:t xml:space="preserve"> </w:t>
+      </w:r>
+      <w:proofErr w:type="spellStart"/>
+      <w:r>
+        <w:rPr>
+          <w:sz w:val="32"/>
+          <w:szCs w:val="32"/>
+        </w:rPr>
+        <w:t>edərək</w:t>
+      </w:r>
+      <w:proofErr w:type="spellEnd"/>
+      <w:r>
+        <w:rPr>
+          <w:sz w:val="32"/>
+          <w:szCs w:val="32"/>
+        </w:rPr>
+        <w:t xml:space="preserve"> </w:t>
+      </w:r>
+      <w:r>
+        <w:rPr>
+          <w:b/>
+          <w:sz w:val="32"/>
+          <w:szCs w:val="32"/>
+        </w:rPr>
+        <w:t xml:space="preserve">SELECT </w:t>
+      </w:r>
+      <w:proofErr w:type="spellStart"/>
+      <w:r>
+        <w:rPr>
+          <w:sz w:val="32"/>
+          <w:szCs w:val="32"/>
+        </w:rPr>
+        <w:t>hissəsində</w:t>
+      </w:r>
+      <w:proofErr w:type="spellEnd"/>
+      <w:r>
+        <w:rPr>
+          <w:sz w:val="32"/>
+          <w:szCs w:val="32"/>
+        </w:rPr>
+        <w:t xml:space="preserve"> </w:t>
+      </w:r>
+      <w:proofErr w:type="spellStart"/>
+      <w:r>
+        <w:rPr>
+          <w:sz w:val="32"/>
+          <w:szCs w:val="32"/>
+        </w:rPr>
+        <w:t>özmüz</w:t>
+      </w:r>
+      <w:proofErr w:type="spellEnd"/>
+      <w:r>
+        <w:rPr>
+          <w:sz w:val="32"/>
+          <w:szCs w:val="32"/>
+        </w:rPr>
+        <w:t xml:space="preserve"> </w:t>
+      </w:r>
+      <w:proofErr w:type="spellStart"/>
+      <w:r>
+        <w:rPr>
+          <w:sz w:val="32"/>
+          <w:szCs w:val="32"/>
+        </w:rPr>
+        <w:t>tərəfindən</w:t>
+      </w:r>
+      <w:proofErr w:type="spellEnd"/>
+      <w:r>
+        <w:rPr>
+          <w:sz w:val="32"/>
+          <w:szCs w:val="32"/>
+        </w:rPr>
+        <w:t xml:space="preserve"> </w:t>
+      </w:r>
+      <w:proofErr w:type="spellStart"/>
+      <w:r>
+        <w:rPr>
+          <w:sz w:val="32"/>
+          <w:szCs w:val="32"/>
+        </w:rPr>
+        <w:t>elan</w:t>
+      </w:r>
+      <w:proofErr w:type="spellEnd"/>
+      <w:r>
+        <w:rPr>
+          <w:sz w:val="32"/>
+          <w:szCs w:val="32"/>
+        </w:rPr>
+        <w:t xml:space="preserve"> </w:t>
+      </w:r>
+      <w:proofErr w:type="spellStart"/>
+      <w:r>
+        <w:rPr>
+          <w:sz w:val="32"/>
+          <w:szCs w:val="32"/>
+        </w:rPr>
+        <w:t>etdiyimiz</w:t>
+      </w:r>
+      <w:proofErr w:type="spellEnd"/>
+      <w:r>
+        <w:rPr>
+          <w:sz w:val="32"/>
+          <w:szCs w:val="32"/>
+        </w:rPr>
+        <w:t xml:space="preserve"> </w:t>
+      </w:r>
+      <w:proofErr w:type="spellStart"/>
+      <w:r>
+        <w:rPr>
+          <w:sz w:val="32"/>
+          <w:szCs w:val="32"/>
+        </w:rPr>
+        <w:t>sütun</w:t>
+      </w:r>
+      <w:proofErr w:type="spellEnd"/>
+      <w:r>
+        <w:rPr>
+          <w:sz w:val="32"/>
+          <w:szCs w:val="32"/>
+        </w:rPr>
+        <w:t xml:space="preserve"> </w:t>
+      </w:r>
+      <w:proofErr w:type="spellStart"/>
+      <w:r>
+        <w:rPr>
+          <w:sz w:val="32"/>
+          <w:szCs w:val="32"/>
+        </w:rPr>
+        <w:t>adlarını</w:t>
+      </w:r>
+      <w:proofErr w:type="spellEnd"/>
+      <w:r>
+        <w:rPr>
+          <w:sz w:val="32"/>
+          <w:szCs w:val="32"/>
+        </w:rPr>
+        <w:t xml:space="preserve"> </w:t>
+      </w:r>
+      <w:proofErr w:type="spellStart"/>
+      <w:r>
+        <w:rPr>
+          <w:b/>
+          <w:sz w:val="32"/>
+          <w:szCs w:val="32"/>
+        </w:rPr>
+        <w:t>aliaslar</w:t>
+      </w:r>
+      <w:proofErr w:type="spellEnd"/>
+      <w:r>
+        <w:rPr>
+          <w:b/>
+          <w:sz w:val="32"/>
+          <w:szCs w:val="32"/>
+        </w:rPr>
+        <w:t xml:space="preserve"> </w:t>
+      </w:r>
+      <w:proofErr w:type="spellStart"/>
+      <w:r>
+        <w:rPr>
+          <w:sz w:val="32"/>
+          <w:szCs w:val="32"/>
+        </w:rPr>
+        <w:t>vasitəsi</w:t>
+      </w:r>
+      <w:proofErr w:type="spellEnd"/>
+      <w:r>
+        <w:rPr>
+          <w:sz w:val="32"/>
+          <w:szCs w:val="32"/>
+        </w:rPr>
+        <w:t xml:space="preserve"> </w:t>
+      </w:r>
+      <w:proofErr w:type="spellStart"/>
+      <w:r>
+        <w:rPr>
+          <w:sz w:val="32"/>
+          <w:szCs w:val="32"/>
+        </w:rPr>
+        <w:t>ilə</w:t>
+      </w:r>
+      <w:proofErr w:type="spellEnd"/>
+      <w:r>
+        <w:rPr>
+          <w:sz w:val="32"/>
+          <w:szCs w:val="32"/>
+        </w:rPr>
+        <w:t xml:space="preserve"> </w:t>
+      </w:r>
+      <w:proofErr w:type="spellStart"/>
+      <w:r>
+        <w:rPr>
+          <w:sz w:val="32"/>
+          <w:szCs w:val="32"/>
+        </w:rPr>
+        <w:t>verərək</w:t>
+      </w:r>
+      <w:proofErr w:type="spellEnd"/>
+      <w:r>
+        <w:rPr>
+          <w:sz w:val="32"/>
+          <w:szCs w:val="32"/>
+        </w:rPr>
+        <w:t xml:space="preserve"> </w:t>
+      </w:r>
+      <w:proofErr w:type="spellStart"/>
+      <w:r>
+        <w:rPr>
+          <w:b/>
+          <w:sz w:val="32"/>
+          <w:szCs w:val="32"/>
+        </w:rPr>
+        <w:t>outher</w:t>
+      </w:r>
+      <w:proofErr w:type="spellEnd"/>
+      <w:r>
+        <w:rPr>
+          <w:b/>
+          <w:sz w:val="32"/>
+          <w:szCs w:val="32"/>
+        </w:rPr>
+        <w:t xml:space="preserve"> query </w:t>
+      </w:r>
+      <w:proofErr w:type="spellStart"/>
+      <w:r>
+        <w:rPr>
+          <w:sz w:val="32"/>
+          <w:szCs w:val="32"/>
+        </w:rPr>
+        <w:t>daxilində</w:t>
+      </w:r>
+      <w:proofErr w:type="spellEnd"/>
+      <w:r>
+        <w:rPr>
+          <w:sz w:val="32"/>
+          <w:szCs w:val="32"/>
+        </w:rPr>
+        <w:t xml:space="preserve"> </w:t>
+      </w:r>
+      <w:proofErr w:type="spellStart"/>
+      <w:r>
+        <w:rPr>
+          <w:sz w:val="32"/>
+          <w:szCs w:val="32"/>
+        </w:rPr>
+        <w:t>məhz</w:t>
+      </w:r>
+      <w:proofErr w:type="spellEnd"/>
+      <w:r>
+        <w:rPr>
+          <w:sz w:val="32"/>
+          <w:szCs w:val="32"/>
+        </w:rPr>
+        <w:t xml:space="preserve"> </w:t>
+      </w:r>
+      <w:proofErr w:type="spellStart"/>
+      <w:r>
+        <w:rPr>
+          <w:sz w:val="32"/>
+          <w:szCs w:val="32"/>
+        </w:rPr>
+        <w:t>həmən</w:t>
+      </w:r>
+      <w:proofErr w:type="spellEnd"/>
+      <w:r>
+        <w:rPr>
+          <w:sz w:val="32"/>
+          <w:szCs w:val="32"/>
+        </w:rPr>
+        <w:t xml:space="preserve"> </w:t>
+      </w:r>
+      <w:proofErr w:type="spellStart"/>
+      <w:r>
+        <w:rPr>
+          <w:sz w:val="32"/>
+          <w:szCs w:val="32"/>
+        </w:rPr>
+        <w:t>sütunlara</w:t>
+      </w:r>
+      <w:proofErr w:type="spellEnd"/>
+      <w:r>
+        <w:rPr>
+          <w:sz w:val="32"/>
+          <w:szCs w:val="32"/>
+        </w:rPr>
+        <w:t xml:space="preserve"> </w:t>
+      </w:r>
+      <w:proofErr w:type="spellStart"/>
+      <w:r>
+        <w:rPr>
+          <w:sz w:val="32"/>
+          <w:szCs w:val="32"/>
+        </w:rPr>
+        <w:t>görə</w:t>
+      </w:r>
+      <w:proofErr w:type="spellEnd"/>
+      <w:r>
+        <w:rPr>
+          <w:sz w:val="32"/>
+          <w:szCs w:val="32"/>
+        </w:rPr>
+        <w:t xml:space="preserve"> </w:t>
+      </w:r>
+      <w:proofErr w:type="spellStart"/>
+      <w:r>
+        <w:rPr>
+          <w:sz w:val="32"/>
+          <w:szCs w:val="32"/>
+        </w:rPr>
+        <w:t>məlumatları</w:t>
+      </w:r>
+      <w:proofErr w:type="spellEnd"/>
+      <w:r>
+        <w:rPr>
+          <w:sz w:val="32"/>
+          <w:szCs w:val="32"/>
+        </w:rPr>
+        <w:t xml:space="preserve"> </w:t>
+      </w:r>
+      <w:proofErr w:type="spellStart"/>
+      <w:r>
+        <w:rPr>
+          <w:sz w:val="32"/>
+          <w:szCs w:val="32"/>
+        </w:rPr>
+        <w:t>çəkmiş</w:t>
+      </w:r>
+      <w:proofErr w:type="spellEnd"/>
+      <w:r>
+        <w:rPr>
+          <w:sz w:val="32"/>
+          <w:szCs w:val="32"/>
+        </w:rPr>
+        <w:t xml:space="preserve"> </w:t>
+      </w:r>
+      <w:proofErr w:type="spellStart"/>
+      <w:r>
+        <w:rPr>
+          <w:sz w:val="32"/>
+          <w:szCs w:val="32"/>
+        </w:rPr>
+        <w:t>olduq</w:t>
+      </w:r>
+      <w:proofErr w:type="spellEnd"/>
+      <w:r>
+        <w:rPr>
+          <w:sz w:val="32"/>
+          <w:szCs w:val="32"/>
+        </w:rPr>
+        <w:t>.</w:t>
       </w:r>
     </w:p>
     <w:p>
@@ -2266,15 +3212,14 @@
         <w:rPr>
           <w:noProof/>
         </w:rPr>
-        <w:lastRenderedPageBreak/>
         <w:drawing>
-          <wp:anchor distT="0" distB="0" distL="114300" distR="114300" simplePos="0" relativeHeight="251658240" behindDoc="0" locked="0" layoutInCell="1" allowOverlap="1">
+          <wp:anchor distT="0" distB="0" distL="114300" distR="114300" simplePos="0" relativeHeight="251657728" behindDoc="0" locked="0" layoutInCell="1" allowOverlap="1" wp14:anchorId="031A2C02" wp14:editId="1E16EB6C">
             <wp:simplePos x="0" y="0"/>
             <wp:positionH relativeFrom="column">
-              <wp:posOffset>271145</wp:posOffset>
+              <wp:posOffset>92498</wp:posOffset>
             </wp:positionH>
-            <wp:positionV relativeFrom="paragraph">
-              <wp:posOffset>617855</wp:posOffset>
+            <wp:positionV relativeFrom="page">
+              <wp:posOffset>5519632</wp:posOffset>
             </wp:positionV>
             <wp:extent cx="5943600" cy="1814195"/>
             <wp:effectExtent l="0" t="0" r="0" b="0"/>
@@ -2293,7 +3238,7 @@
                     </pic:cNvPicPr>
                   </pic:nvPicPr>
                   <pic:blipFill>
-                    <a:blip r:embed="rId9">
+                    <a:blip r:embed="rId10">
                       <a:extLst>
                         <a:ext uri="{28A0092B-C50C-407E-A947-70E740481C1C}">
                           <a14:useLocalDpi xmlns:a14="http://schemas.microsoft.com/office/drawing/2010/main" val="0"/>
@@ -2365,7 +3310,16 @@
           <w:szCs w:val="32"/>
           <w:lang w:val="az-Latn-AZ"/>
         </w:rPr>
-        <w:t xml:space="preserve">inner-query </w:t>
+        <w:t xml:space="preserve">sub </w:t>
+      </w:r>
+      <w:r>
+        <w:rPr>
+          <w:b/>
+          <w:sz w:val="32"/>
+          <w:szCs w:val="32"/>
+          <w:lang w:val="az-Latn-AZ"/>
+        </w:rPr>
+        <w:t xml:space="preserve">query </w:t>
       </w:r>
       <w:r>
         <w:rPr>
@@ -2463,71 +3417,8 @@
           <w:szCs w:val="32"/>
         </w:rPr>
       </w:pPr>
-      <w:r>
-        <w:rPr>
-          <w:noProof/>
-        </w:rPr>
-        <w:drawing>
-          <wp:anchor distT="0" distB="0" distL="114300" distR="114300" simplePos="0" relativeHeight="251658240" behindDoc="0" locked="0" layoutInCell="1" allowOverlap="1">
-            <wp:simplePos x="0" y="0"/>
-            <wp:positionH relativeFrom="column">
-              <wp:posOffset>19050</wp:posOffset>
-            </wp:positionH>
-            <wp:positionV relativeFrom="paragraph">
-              <wp:posOffset>2897505</wp:posOffset>
-            </wp:positionV>
-            <wp:extent cx="5943600" cy="1918970"/>
-            <wp:effectExtent l="0" t="0" r="0" b="5080"/>
-            <wp:wrapSquare wrapText="bothSides"/>
-            <wp:docPr id="10" name="Picture 10"/>
-            <wp:cNvGraphicFramePr>
-              <a:graphicFrameLocks xmlns:a="http://schemas.openxmlformats.org/drawingml/2006/main" noChangeAspect="1"/>
-            </wp:cNvGraphicFramePr>
-            <a:graphic xmlns:a="http://schemas.openxmlformats.org/drawingml/2006/main">
-              <a:graphicData uri="http://schemas.openxmlformats.org/drawingml/2006/picture">
-                <pic:pic xmlns:pic="http://schemas.openxmlformats.org/drawingml/2006/picture">
-                  <pic:nvPicPr>
-                    <pic:cNvPr id="0" name="Picture 5"/>
-                    <pic:cNvPicPr>
-                      <a:picLocks noChangeAspect="1" noChangeArrowheads="1"/>
-                    </pic:cNvPicPr>
-                  </pic:nvPicPr>
-                  <pic:blipFill>
-                    <a:blip r:embed="rId10">
-                      <a:extLst>
-                        <a:ext uri="{28A0092B-C50C-407E-A947-70E740481C1C}">
-                          <a14:useLocalDpi xmlns:a14="http://schemas.microsoft.com/office/drawing/2010/main" val="0"/>
-                        </a:ext>
-                      </a:extLst>
-                    </a:blip>
-                    <a:srcRect/>
-                    <a:stretch>
-                      <a:fillRect/>
-                    </a:stretch>
-                  </pic:blipFill>
-                  <pic:spPr bwMode="auto">
-                    <a:xfrm>
-                      <a:off x="0" y="0"/>
-                      <a:ext cx="5943600" cy="1918970"/>
-                    </a:xfrm>
-                    <a:prstGeom prst="rect">
-                      <a:avLst/>
-                    </a:prstGeom>
-                    <a:noFill/>
-                  </pic:spPr>
-                </pic:pic>
-              </a:graphicData>
-            </a:graphic>
-            <wp14:sizeRelH relativeFrom="page">
-              <wp14:pctWidth>0</wp14:pctWidth>
-            </wp14:sizeRelH>
-            <wp14:sizeRelV relativeFrom="page">
-              <wp14:pctHeight>0</wp14:pctHeight>
-            </wp14:sizeRelV>
-          </wp:anchor>
-        </w:drawing>
-      </w:r>
-      <w:proofErr w:type="spellStart"/>
+      <w:proofErr w:type="spellStart"/>
+      <w:proofErr w:type="gramStart"/>
       <w:r>
         <w:rPr>
           <w:sz w:val="32"/>
@@ -2536,6 +3427,7 @@
         <w:t>bu</w:t>
       </w:r>
       <w:proofErr w:type="spellEnd"/>
+      <w:proofErr w:type="gramEnd"/>
       <w:r>
         <w:rPr>
           <w:sz w:val="32"/>
@@ -2613,7 +3505,7 @@
           <w:sz w:val="32"/>
           <w:szCs w:val="32"/>
         </w:rPr>
-        <w:t>inner-query</w:t>
+        <w:t>sub query</w:t>
       </w:r>
       <w:r>
         <w:rPr>
@@ -2795,7 +3687,23 @@
           <w:szCs w:val="32"/>
           <w:lang w:val="az-Latn-AZ"/>
         </w:rPr>
-        <w:t xml:space="preserve">-ında birdən çox sütun dəyərinə görə </w:t>
+        <w:t>-ında eyni anda bir</w:t>
+      </w:r>
+      <w:r>
+        <w:rPr>
+          <w:sz w:val="32"/>
+          <w:szCs w:val="32"/>
+          <w:lang w:val="az-Latn-AZ"/>
+        </w:rPr>
+        <w:t xml:space="preserve"> </w:t>
+      </w:r>
+      <w:r>
+        <w:rPr>
+          <w:sz w:val="32"/>
+          <w:szCs w:val="32"/>
+          <w:lang w:val="az-Latn-AZ"/>
+        </w:rPr>
+        <w:t xml:space="preserve">sətirdə birdən çox sütun dəyərinə görə </w:t>
       </w:r>
       <w:r>
         <w:rPr>
@@ -2902,18 +3810,28 @@
           <w:szCs w:val="32"/>
         </w:rPr>
       </w:pPr>
+    </w:p>
+    <w:p>
+      <w:pPr>
+        <w:rPr>
+          <w:sz w:val="32"/>
+          <w:szCs w:val="32"/>
+          <w:lang w:val="az-Latn-AZ"/>
+        </w:rPr>
+      </w:pPr>
       <w:r>
         <w:rPr>
           <w:noProof/>
         </w:rPr>
+        <w:lastRenderedPageBreak/>
         <w:drawing>
-          <wp:anchor distT="0" distB="0" distL="114300" distR="114300" simplePos="0" relativeHeight="251658240" behindDoc="0" locked="0" layoutInCell="1" allowOverlap="1">
+          <wp:anchor distT="0" distB="0" distL="114300" distR="114300" simplePos="0" relativeHeight="251659776" behindDoc="0" locked="0" layoutInCell="1" allowOverlap="1" wp14:anchorId="068C9CFD" wp14:editId="5B6F3767">
             <wp:simplePos x="0" y="0"/>
-            <wp:positionH relativeFrom="column">
-              <wp:posOffset>50800</wp:posOffset>
+            <wp:positionH relativeFrom="margin">
+              <wp:align>right</wp:align>
             </wp:positionH>
-            <wp:positionV relativeFrom="paragraph">
-              <wp:posOffset>2479040</wp:posOffset>
+            <wp:positionV relativeFrom="page">
+              <wp:posOffset>2673985</wp:posOffset>
             </wp:positionV>
             <wp:extent cx="5943600" cy="1812290"/>
             <wp:effectExtent l="0" t="0" r="0" b="0"/>
@@ -2968,6 +3886,70 @@
       </w:r>
       <w:r>
         <w:rPr>
+          <w:noProof/>
+        </w:rPr>
+        <w:drawing>
+          <wp:anchor distT="0" distB="0" distL="114300" distR="114300" simplePos="0" relativeHeight="251658752" behindDoc="0" locked="0" layoutInCell="1" allowOverlap="1" wp14:anchorId="39E06315" wp14:editId="7045EE13">
+            <wp:simplePos x="0" y="0"/>
+            <wp:positionH relativeFrom="margin">
+              <wp:align>right</wp:align>
+            </wp:positionH>
+            <wp:positionV relativeFrom="page">
+              <wp:posOffset>113877</wp:posOffset>
+            </wp:positionV>
+            <wp:extent cx="5943600" cy="1918970"/>
+            <wp:effectExtent l="0" t="0" r="0" b="5080"/>
+            <wp:wrapSquare wrapText="bothSides"/>
+            <wp:docPr id="10" name="Picture 10"/>
+            <wp:cNvGraphicFramePr>
+              <a:graphicFrameLocks xmlns:a="http://schemas.openxmlformats.org/drawingml/2006/main" noChangeAspect="1"/>
+            </wp:cNvGraphicFramePr>
+            <a:graphic xmlns:a="http://schemas.openxmlformats.org/drawingml/2006/main">
+              <a:graphicData uri="http://schemas.openxmlformats.org/drawingml/2006/picture">
+                <pic:pic xmlns:pic="http://schemas.openxmlformats.org/drawingml/2006/picture">
+                  <pic:nvPicPr>
+                    <pic:cNvPr id="0" name="Picture 5"/>
+                    <pic:cNvPicPr>
+                      <a:picLocks noChangeAspect="1" noChangeArrowheads="1"/>
+                    </pic:cNvPicPr>
+                  </pic:nvPicPr>
+                  <pic:blipFill>
+                    <a:blip r:embed="rId12">
+                      <a:extLst>
+                        <a:ext uri="{28A0092B-C50C-407E-A947-70E740481C1C}">
+                          <a14:useLocalDpi xmlns:a14="http://schemas.microsoft.com/office/drawing/2010/main" val="0"/>
+                        </a:ext>
+                      </a:extLst>
+                    </a:blip>
+                    <a:srcRect/>
+                    <a:stretch>
+                      <a:fillRect/>
+                    </a:stretch>
+                  </pic:blipFill>
+                  <pic:spPr bwMode="auto">
+                    <a:xfrm>
+                      <a:off x="0" y="0"/>
+                      <a:ext cx="5943600" cy="1918970"/>
+                    </a:xfrm>
+                    <a:prstGeom prst="rect">
+                      <a:avLst/>
+                    </a:prstGeom>
+                    <a:noFill/>
+                  </pic:spPr>
+                </pic:pic>
+              </a:graphicData>
+            </a:graphic>
+            <wp14:sizeRelH relativeFrom="page">
+              <wp14:pctWidth>0</wp14:pctWidth>
+            </wp14:sizeRelH>
+            <wp14:sizeRelV relativeFrom="page">
+              <wp14:pctHeight>0</wp14:pctHeight>
+            </wp14:sizeRelV>
+          </wp:anchor>
+        </w:drawing>
+      </w:r>
+      <w:r>
+        <w:rPr>
           <w:sz w:val="32"/>
           <w:szCs w:val="32"/>
           <w:lang w:val="az-Latn-AZ"/>
@@ -3124,15 +4106,14 @@
         <w:rPr>
           <w:noProof/>
         </w:rPr>
-        <w:lastRenderedPageBreak/>
         <w:drawing>
-          <wp:anchor distT="0" distB="0" distL="114300" distR="114300" simplePos="0" relativeHeight="251658240" behindDoc="0" locked="0" layoutInCell="1" allowOverlap="1">
+          <wp:anchor distT="0" distB="0" distL="114300" distR="114300" simplePos="0" relativeHeight="251660800" behindDoc="0" locked="0" layoutInCell="1" allowOverlap="1" wp14:anchorId="2C8DFD44" wp14:editId="5E39E9BA">
             <wp:simplePos x="0" y="0"/>
-            <wp:positionH relativeFrom="column">
-              <wp:posOffset>69850</wp:posOffset>
+            <wp:positionH relativeFrom="margin">
+              <wp:align>right</wp:align>
             </wp:positionH>
-            <wp:positionV relativeFrom="paragraph">
-              <wp:posOffset>1123950</wp:posOffset>
+            <wp:positionV relativeFrom="page">
+              <wp:posOffset>5586095</wp:posOffset>
             </wp:positionV>
             <wp:extent cx="5943600" cy="3812540"/>
             <wp:effectExtent l="0" t="0" r="0" b="0"/>
@@ -3151,7 +4132,7 @@
                     </pic:cNvPicPr>
                   </pic:nvPicPr>
                   <pic:blipFill>
-                    <a:blip r:embed="rId12">
+                    <a:blip r:embed="rId13">
                       <a:extLst>
                         <a:ext uri="{28A0092B-C50C-407E-A947-70E740481C1C}">
                           <a14:useLocalDpi xmlns:a14="http://schemas.microsoft.com/office/drawing/2010/main" val="0"/>
@@ -3258,7 +4239,16 @@
           <w:szCs w:val="32"/>
           <w:lang w:val="az-Latn-AZ"/>
         </w:rPr>
-        <w:t xml:space="preserve">inner-query </w:t>
+        <w:t xml:space="preserve">sub </w:t>
+      </w:r>
+      <w:r>
+        <w:rPr>
+          <w:b/>
+          <w:sz w:val="32"/>
+          <w:szCs w:val="32"/>
+          <w:lang w:val="az-Latn-AZ"/>
+        </w:rPr>
+        <w:t xml:space="preserve">query </w:t>
       </w:r>
       <w:r>
         <w:rPr>
@@ -3347,57 +4337,6 @@
           <w:szCs w:val="32"/>
         </w:rPr>
         <w:t>.</w:t>
-      </w:r>
-    </w:p>
-    <w:p>
-      <w:pPr>
-        <w:rPr>
-          <w:sz w:val="32"/>
-          <w:szCs w:val="32"/>
-          <w:lang w:val="az-Latn-AZ"/>
-        </w:rPr>
-      </w:pPr>
-      <w:r>
-        <w:rPr>
-          <w:sz w:val="32"/>
-          <w:szCs w:val="32"/>
-          <w:lang w:val="az-Latn-AZ"/>
-        </w:rPr>
-        <w:t xml:space="preserve">gördüyünüz kimi, yuxarıdakı şəkildə olan query də biz bunu  </w:t>
-      </w:r>
-      <w:r>
-        <w:rPr>
-          <w:b/>
-          <w:sz w:val="32"/>
-          <w:szCs w:val="32"/>
-          <w:lang w:val="az-Latn-AZ"/>
-        </w:rPr>
-        <w:t xml:space="preserve">SQL </w:t>
-      </w:r>
-      <w:r>
-        <w:rPr>
-          <w:sz w:val="32"/>
-          <w:szCs w:val="32"/>
-          <w:lang w:val="az-Latn-AZ"/>
-        </w:rPr>
-        <w:t xml:space="preserve">də olan </w:t>
-      </w:r>
-      <w:r>
-        <w:rPr>
-          <w:b/>
-          <w:sz w:val="32"/>
-          <w:szCs w:val="32"/>
-          <w:lang w:val="az-Latn-AZ"/>
-        </w:rPr>
-        <w:t xml:space="preserve">IN </w:t>
-      </w:r>
-      <w:r>
-        <w:rPr>
-          <w:sz w:val="32"/>
-          <w:szCs w:val="32"/>
-          <w:lang w:val="az-Latn-AZ"/>
-        </w:rPr>
-        <w:t>operatoru vasitəsi ilə həll etdik.</w:t>
       </w:r>
     </w:p>
     <w:p>
@@ -3421,6 +4360,7 @@
           <w:szCs w:val="32"/>
           <w:lang w:val="az-Latn-AZ"/>
         </w:rPr>
+        <w:lastRenderedPageBreak/>
         <w:t xml:space="preserve">NOTE: </w:t>
       </w:r>
       <w:r>
@@ -3438,7 +4378,16 @@
           <w:szCs w:val="32"/>
           <w:lang w:val="az-Latn-AZ"/>
         </w:rPr>
-        <w:t xml:space="preserve">inner-query </w:t>
+        <w:t xml:space="preserve">sub </w:t>
+      </w:r>
+      <w:r>
+        <w:rPr>
+          <w:b/>
+          <w:sz w:val="32"/>
+          <w:szCs w:val="32"/>
+          <w:lang w:val="az-Latn-AZ"/>
+        </w:rPr>
+        <w:t xml:space="preserve">query </w:t>
       </w:r>
       <w:r>
         <w:rPr>
@@ -3455,7 +4404,16 @@
           <w:szCs w:val="32"/>
           <w:lang w:val="az-Latn-AZ"/>
         </w:rPr>
-        <w:t>inner-query</w:t>
+        <w:t xml:space="preserve">sub </w:t>
+      </w:r>
+      <w:r>
+        <w:rPr>
+          <w:b/>
+          <w:sz w:val="32"/>
+          <w:szCs w:val="32"/>
+          <w:lang w:val="az-Latn-AZ"/>
+        </w:rPr>
+        <w:t>query</w:t>
       </w:r>
       <w:r>
         <w:rPr>
@@ -3554,6 +4512,62 @@
       </w:pPr>
       <w:r>
         <w:rPr>
+          <w:noProof/>
+          <w:sz w:val="32"/>
+          <w:szCs w:val="32"/>
+        </w:rPr>
+        <w:drawing>
+          <wp:anchor distT="0" distB="0" distL="114300" distR="114300" simplePos="0" relativeHeight="251662848" behindDoc="0" locked="0" layoutInCell="1" allowOverlap="1" wp14:anchorId="2AF5003A" wp14:editId="14167E79">
+            <wp:simplePos x="0" y="0"/>
+            <wp:positionH relativeFrom="column">
+              <wp:posOffset>75141</wp:posOffset>
+            </wp:positionH>
+            <wp:positionV relativeFrom="paragraph">
+              <wp:posOffset>554778</wp:posOffset>
+            </wp:positionV>
+            <wp:extent cx="5943600" cy="2532380"/>
+            <wp:effectExtent l="0" t="0" r="0" b="1270"/>
+            <wp:wrapSquare wrapText="bothSides"/>
+            <wp:docPr id="3" name="Picture 3"/>
+            <wp:cNvGraphicFramePr>
+              <a:graphicFrameLocks xmlns:a="http://schemas.openxmlformats.org/drawingml/2006/main" noChangeAspect="1"/>
+            </wp:cNvGraphicFramePr>
+            <a:graphic xmlns:a="http://schemas.openxmlformats.org/drawingml/2006/main">
+              <a:graphicData uri="http://schemas.openxmlformats.org/drawingml/2006/picture">
+                <pic:pic xmlns:pic="http://schemas.openxmlformats.org/drawingml/2006/picture">
+                  <pic:nvPicPr>
+                    <pic:cNvPr id="3" name="2.jpg"/>
+                    <pic:cNvPicPr/>
+                  </pic:nvPicPr>
+                  <pic:blipFill>
+                    <a:blip r:embed="rId14" cstate="print">
+                      <a:extLst>
+                        <a:ext uri="{28A0092B-C50C-407E-A947-70E740481C1C}">
+                          <a14:useLocalDpi xmlns:a14="http://schemas.microsoft.com/office/drawing/2010/main" val="0"/>
+                        </a:ext>
+                      </a:extLst>
+                    </a:blip>
+                    <a:stretch>
+                      <a:fillRect/>
+                    </a:stretch>
+                  </pic:blipFill>
+                  <pic:spPr>
+                    <a:xfrm>
+                      <a:off x="0" y="0"/>
+                      <a:ext cx="5943600" cy="2532380"/>
+                    </a:xfrm>
+                    <a:prstGeom prst="rect">
+                      <a:avLst/>
+                    </a:prstGeom>
+                  </pic:spPr>
+                </pic:pic>
+              </a:graphicData>
+            </a:graphic>
+          </wp:anchor>
+        </w:drawing>
+      </w:r>
+      <w:r>
+        <w:rPr>
           <w:sz w:val="32"/>
           <w:szCs w:val="32"/>
           <w:lang w:val="az-Latn-AZ"/>
@@ -3571,6 +4585,15 @@
       </w:r>
       <w:r>
         <w:rPr>
+          <w:b/>
+          <w:sz w:val="32"/>
+          <w:szCs w:val="32"/>
+          <w:lang w:val="az-Latn-AZ"/>
+        </w:rPr>
+        <w:t>e</w:t>
+      </w:r>
+      <w:r>
+        <w:rPr>
           <w:sz w:val="32"/>
           <w:szCs w:val="32"/>
           <w:lang w:val="az-Latn-AZ"/>
@@ -3584,7 +4607,16 @@
           <w:szCs w:val="32"/>
           <w:lang w:val="az-Latn-AZ"/>
         </w:rPr>
-        <w:t>inner-query</w:t>
+        <w:t xml:space="preserve">sub </w:t>
+      </w:r>
+      <w:r>
+        <w:rPr>
+          <w:b/>
+          <w:sz w:val="32"/>
+          <w:szCs w:val="32"/>
+          <w:lang w:val="az-Latn-AZ"/>
+        </w:rPr>
+        <w:t>query</w:t>
       </w:r>
       <w:r>
         <w:rPr>
@@ -3673,6 +4705,99 @@
           <w:szCs w:val="32"/>
         </w:rPr>
         <w:t>.</w:t>
+      </w:r>
+    </w:p>
+    <w:p>
+      <w:pPr>
+        <w:rPr>
+          <w:sz w:val="32"/>
+          <w:szCs w:val="32"/>
+          <w:lang w:val="az-Latn-AZ"/>
+        </w:rPr>
+      </w:pPr>
+      <w:r>
+        <w:rPr>
+          <w:sz w:val="32"/>
+          <w:szCs w:val="32"/>
+          <w:lang w:val="az-Latn-AZ"/>
+        </w:rPr>
+        <w:t xml:space="preserve">gördüyünüz kimi yuxarıdakı query də </w:t>
+      </w:r>
+      <w:r>
+        <w:rPr>
+          <w:b/>
+          <w:sz w:val="32"/>
+          <w:szCs w:val="32"/>
+          <w:lang w:val="az-Latn-AZ"/>
+        </w:rPr>
+        <w:t xml:space="preserve">SELECT </w:t>
+      </w:r>
+      <w:r>
+        <w:rPr>
+          <w:sz w:val="32"/>
+          <w:szCs w:val="32"/>
+          <w:lang w:val="az-Latn-AZ"/>
+        </w:rPr>
+        <w:t xml:space="preserve">hissəsində </w:t>
+      </w:r>
+      <w:r>
+        <w:rPr>
+          <w:b/>
+          <w:sz w:val="32"/>
+          <w:szCs w:val="32"/>
+          <w:lang w:val="az-Latn-AZ"/>
+        </w:rPr>
+        <w:t xml:space="preserve">sub query </w:t>
+      </w:r>
+      <w:r>
+        <w:rPr>
+          <w:sz w:val="32"/>
+          <w:szCs w:val="32"/>
+          <w:lang w:val="az-Latn-AZ"/>
+        </w:rPr>
+        <w:t>istifadə</w:t>
+      </w:r>
+      <w:r>
+        <w:rPr>
+          <w:sz w:val="32"/>
+          <w:szCs w:val="32"/>
+          <w:lang w:val="az-Latn-AZ"/>
+        </w:rPr>
+        <w:t xml:space="preserve"> etmiş olduq, lakin bu query bir o qədərdə məntiqli deyil, buna səbəb gördüyünüz kimi hər bir sətirdə </w:t>
+      </w:r>
+      <w:r>
+        <w:rPr>
+          <w:b/>
+          <w:sz w:val="32"/>
+          <w:szCs w:val="32"/>
+          <w:lang w:val="az-Latn-AZ"/>
+        </w:rPr>
+        <w:t>K</w:t>
+      </w:r>
+      <w:r>
+        <w:rPr>
+          <w:b/>
+          <w:sz w:val="32"/>
+          <w:szCs w:val="32"/>
+        </w:rPr>
+        <w:t xml:space="preserve">ING </w:t>
+      </w:r>
+      <w:proofErr w:type="spellStart"/>
+      <w:r>
+        <w:rPr>
+          <w:sz w:val="32"/>
+          <w:szCs w:val="32"/>
+        </w:rPr>
+        <w:t>yaz</w:t>
+      </w:r>
+      <w:proofErr w:type="spellEnd"/>
+      <w:r>
+        <w:rPr>
+          <w:sz w:val="32"/>
+          <w:szCs w:val="32"/>
+          <w:lang w:val="az-Latn-AZ"/>
+        </w:rPr>
+        <w:t>ısı təkrarlanmışdır.</w:t>
       </w:r>
       <w:bookmarkStart w:id="0" w:name="_GoBack"/>
       <w:bookmarkEnd w:id="0"/>
@@ -3688,8 +4813,8 @@
 </file>
 
 <file path=word/numbering.xml><?xml version="1.0" encoding="utf-8"?>
-<w:numbering xmlns:wpc="http://schemas.microsoft.com/office/word/2010/wordprocessingCanvas" xmlns:cx="http://schemas.microsoft.com/office/drawing/2014/chartex" xmlns:mc="http://schemas.openxmlformats.org/markup-compatibility/2006" xmlns:o="urn:schemas-microsoft-com:office:office" xmlns:r="http://schemas.openxmlformats.org/officeDocument/2006/relationships" xmlns:m="http://schemas.openxmlformats.org/officeDocument/2006/math" xmlns:v="urn:schemas-microsoft-com:vml" xmlns:wp14="http://schemas.microsoft.com/office/word/2010/wordprocessingDrawing" xmlns:wp="http://schemas.openxmlformats.org/drawingml/2006/wordprocessingDrawing" xmlns:w10="urn:schemas-microsoft-com:office:word" xmlns:w="http://schemas.openxmlformats.org/wordprocessingml/2006/main" xmlns:w14="http://schemas.microsoft.com/office/word/2010/wordml" xmlns:w15="http://schemas.microsoft.com/office/word/2012/wordml" xmlns:w16se="http://schemas.microsoft.com/office/word/2015/wordml/symex" xmlns:wpg="http://schemas.microsoft.com/office/word/2010/wordprocessingGroup" xmlns:wpi="http://schemas.microsoft.com/office/word/2010/wordprocessingInk" xmlns:wne="http://schemas.microsoft.com/office/word/2006/wordml" xmlns:wps="http://schemas.microsoft.com/office/word/2010/wordprocessingShape" mc:Ignorable="w14 w15 w16se wp14">
-  <w:abstractNum w:abstractNumId="0" w15:restartNumberingAfterBreak="0">
+<w:numbering xmlns:wpc="http://schemas.microsoft.com/office/word/2010/wordprocessingCanvas" xmlns:mc="http://schemas.openxmlformats.org/markup-compatibility/2006" xmlns:o="urn:schemas-microsoft-com:office:office" xmlns:r="http://schemas.openxmlformats.org/officeDocument/2006/relationships" xmlns:m="http://schemas.openxmlformats.org/officeDocument/2006/math" xmlns:v="urn:schemas-microsoft-com:vml" xmlns:wp14="http://schemas.microsoft.com/office/word/2010/wordprocessingDrawing" xmlns:wp="http://schemas.openxmlformats.org/drawingml/2006/wordprocessingDrawing" xmlns:w10="urn:schemas-microsoft-com:office:word" xmlns:w="http://schemas.openxmlformats.org/wordprocessingml/2006/main" xmlns:w14="http://schemas.microsoft.com/office/word/2010/wordml" xmlns:w15="http://schemas.microsoft.com/office/word/2012/wordml" xmlns:wpg="http://schemas.microsoft.com/office/word/2010/wordprocessingGroup" xmlns:wpi="http://schemas.microsoft.com/office/word/2010/wordprocessingInk" xmlns:wne="http://schemas.microsoft.com/office/word/2006/wordml" xmlns:wps="http://schemas.microsoft.com/office/word/2010/wordprocessingShape" mc:Ignorable="w14 w15 wp14">
+  <w:abstractNum w:abstractNumId="0">
     <w:nsid w:val="2CC257B6"/>
     <w:multiLevelType w:val="hybridMultilevel"/>
     <w:tmpl w:val="3D288D5A"/>
@@ -3802,7 +4927,7 @@
       </w:rPr>
     </w:lvl>
   </w:abstractNum>
-  <w:abstractNum w:abstractNumId="1" w15:restartNumberingAfterBreak="0">
+  <w:abstractNum w:abstractNumId="1">
     <w:nsid w:val="3B142CE0"/>
     <w:multiLevelType w:val="hybridMultilevel"/>
     <w:tmpl w:val="D5A2269E"/>
@@ -3888,7 +5013,7 @@
       </w:pPr>
     </w:lvl>
   </w:abstractNum>
-  <w:abstractNum w:abstractNumId="2" w15:restartNumberingAfterBreak="0">
+  <w:abstractNum w:abstractNumId="2">
     <w:nsid w:val="495E5806"/>
     <w:multiLevelType w:val="hybridMultilevel"/>
     <w:tmpl w:val="478879F4"/>
@@ -3974,10 +5099,10 @@
       </w:pPr>
     </w:lvl>
   </w:abstractNum>
-  <w:abstractNum w:abstractNumId="3" w15:restartNumberingAfterBreak="0">
-    <w:nsid w:val="6EC95BC5"/>
+  <w:abstractNum w:abstractNumId="3">
+    <w:nsid w:val="6E3D5FF8"/>
     <w:multiLevelType w:val="hybridMultilevel"/>
-    <w:tmpl w:val="997A51CA"/>
+    <w:tmpl w:val="FDE6EF14"/>
     <w:lvl w:ilvl="0" w:tplc="0409000F">
       <w:start w:val="1"/>
       <w:numFmt w:val="decimal"/>
@@ -4060,11 +5185,97 @@
       </w:pPr>
     </w:lvl>
   </w:abstractNum>
+  <w:abstractNum w:abstractNumId="4">
+    <w:nsid w:val="6EC95BC5"/>
+    <w:multiLevelType w:val="hybridMultilevel"/>
+    <w:tmpl w:val="C6588FDC"/>
+    <w:lvl w:ilvl="0" w:tplc="0409000F">
+      <w:start w:val="1"/>
+      <w:numFmt w:val="decimal"/>
+      <w:lvlText w:val="%1."/>
+      <w:lvlJc w:val="left"/>
+      <w:pPr>
+        <w:ind w:left="720" w:hanging="360"/>
+      </w:pPr>
+    </w:lvl>
+    <w:lvl w:ilvl="1" w:tplc="04090019" w:tentative="1">
+      <w:start w:val="1"/>
+      <w:numFmt w:val="lowerLetter"/>
+      <w:lvlText w:val="%2."/>
+      <w:lvlJc w:val="left"/>
+      <w:pPr>
+        <w:ind w:left="1440" w:hanging="360"/>
+      </w:pPr>
+    </w:lvl>
+    <w:lvl w:ilvl="2" w:tplc="0409001B" w:tentative="1">
+      <w:start w:val="1"/>
+      <w:numFmt w:val="lowerRoman"/>
+      <w:lvlText w:val="%3."/>
+      <w:lvlJc w:val="right"/>
+      <w:pPr>
+        <w:ind w:left="2160" w:hanging="180"/>
+      </w:pPr>
+    </w:lvl>
+    <w:lvl w:ilvl="3" w:tplc="0409000F" w:tentative="1">
+      <w:start w:val="1"/>
+      <w:numFmt w:val="decimal"/>
+      <w:lvlText w:val="%4."/>
+      <w:lvlJc w:val="left"/>
+      <w:pPr>
+        <w:ind w:left="2880" w:hanging="360"/>
+      </w:pPr>
+    </w:lvl>
+    <w:lvl w:ilvl="4" w:tplc="04090019" w:tentative="1">
+      <w:start w:val="1"/>
+      <w:numFmt w:val="lowerLetter"/>
+      <w:lvlText w:val="%5."/>
+      <w:lvlJc w:val="left"/>
+      <w:pPr>
+        <w:ind w:left="3600" w:hanging="360"/>
+      </w:pPr>
+    </w:lvl>
+    <w:lvl w:ilvl="5" w:tplc="0409001B" w:tentative="1">
+      <w:start w:val="1"/>
+      <w:numFmt w:val="lowerRoman"/>
+      <w:lvlText w:val="%6."/>
+      <w:lvlJc w:val="right"/>
+      <w:pPr>
+        <w:ind w:left="4320" w:hanging="180"/>
+      </w:pPr>
+    </w:lvl>
+    <w:lvl w:ilvl="6" w:tplc="0409000F" w:tentative="1">
+      <w:start w:val="1"/>
+      <w:numFmt w:val="decimal"/>
+      <w:lvlText w:val="%7."/>
+      <w:lvlJc w:val="left"/>
+      <w:pPr>
+        <w:ind w:left="5040" w:hanging="360"/>
+      </w:pPr>
+    </w:lvl>
+    <w:lvl w:ilvl="7" w:tplc="04090019" w:tentative="1">
+      <w:start w:val="1"/>
+      <w:numFmt w:val="lowerLetter"/>
+      <w:lvlText w:val="%8."/>
+      <w:lvlJc w:val="left"/>
+      <w:pPr>
+        <w:ind w:left="5760" w:hanging="360"/>
+      </w:pPr>
+    </w:lvl>
+    <w:lvl w:ilvl="8" w:tplc="0409001B" w:tentative="1">
+      <w:start w:val="1"/>
+      <w:numFmt w:val="lowerRoman"/>
+      <w:lvlText w:val="%9."/>
+      <w:lvlJc w:val="right"/>
+      <w:pPr>
+        <w:ind w:left="6480" w:hanging="180"/>
+      </w:pPr>
+    </w:lvl>
+  </w:abstractNum>
   <w:num w:numId="1">
     <w:abstractNumId w:val="1"/>
   </w:num>
   <w:num w:numId="2">
-    <w:abstractNumId w:val="3"/>
+    <w:abstractNumId w:val="4"/>
   </w:num>
   <w:num w:numId="3">
     <w:abstractNumId w:val="2"/>
@@ -4103,52 +5314,19 @@
     </w:lvlOverride>
   </w:num>
   <w:num w:numId="6">
-    <w:abstractNumId w:val="3"/>
-    <w:lvlOverride w:ilvl="0">
-      <w:startOverride w:val="1"/>
-    </w:lvlOverride>
-    <w:lvlOverride w:ilvl="1">
-      <w:startOverride w:val="1"/>
-    </w:lvlOverride>
-    <w:lvlOverride w:ilvl="2">
-      <w:startOverride w:val="1"/>
-    </w:lvlOverride>
-    <w:lvlOverride w:ilvl="3">
-      <w:startOverride w:val="1"/>
-    </w:lvlOverride>
-    <w:lvlOverride w:ilvl="4">
-      <w:startOverride w:val="1"/>
-    </w:lvlOverride>
-    <w:lvlOverride w:ilvl="5">
-      <w:startOverride w:val="1"/>
-    </w:lvlOverride>
-    <w:lvlOverride w:ilvl="6">
-      <w:startOverride w:val="1"/>
-    </w:lvlOverride>
-    <w:lvlOverride w:ilvl="7">
-      <w:startOverride w:val="1"/>
-    </w:lvlOverride>
-    <w:lvlOverride w:ilvl="8">
-      <w:startOverride w:val="1"/>
-    </w:lvlOverride>
+    <w:abstractNumId w:val="4"/>
   </w:num>
   <w:num w:numId="7">
     <w:abstractNumId w:val="0"/>
-    <w:lvlOverride w:ilvl="0"/>
-    <w:lvlOverride w:ilvl="1"/>
-    <w:lvlOverride w:ilvl="2"/>
-    <w:lvlOverride w:ilvl="3"/>
-    <w:lvlOverride w:ilvl="4"/>
-    <w:lvlOverride w:ilvl="5"/>
-    <w:lvlOverride w:ilvl="6"/>
-    <w:lvlOverride w:ilvl="7"/>
-    <w:lvlOverride w:ilvl="8"/>
+  </w:num>
+  <w:num w:numId="8">
+    <w:abstractNumId w:val="3"/>
   </w:num>
 </w:numbering>
 </file>
 
 <file path=word/styles.xml><?xml version="1.0" encoding="utf-8"?>
-<w:styles xmlns:mc="http://schemas.openxmlformats.org/markup-compatibility/2006" xmlns:r="http://schemas.openxmlformats.org/officeDocument/2006/relationships" xmlns:w="http://schemas.openxmlformats.org/wordprocessingml/2006/main" xmlns:w14="http://schemas.microsoft.com/office/word/2010/wordml" xmlns:w15="http://schemas.microsoft.com/office/word/2012/wordml" xmlns:w16se="http://schemas.microsoft.com/office/word/2015/wordml/symex" mc:Ignorable="w14 w15 w16se">
+<w:styles xmlns:mc="http://schemas.openxmlformats.org/markup-compatibility/2006" xmlns:r="http://schemas.openxmlformats.org/officeDocument/2006/relationships" xmlns:w="http://schemas.openxmlformats.org/wordprocessingml/2006/main" xmlns:w14="http://schemas.microsoft.com/office/word/2010/wordml" xmlns:w15="http://schemas.microsoft.com/office/word/2012/wordml" mc:Ignorable="w14 w15">
   <w:docDefaults>
     <w:rPrDefault>
       <w:rPr>
@@ -4548,7 +5726,6 @@
   <w:style w:type="character" w:default="1" w:styleId="DefaultParagraphFont">
     <w:name w:val="Default Paragraph Font"/>
     <w:uiPriority w:val="1"/>
-    <w:semiHidden/>
     <w:unhideWhenUsed/>
   </w:style>
   <w:style w:type="table" w:default="1" w:styleId="TableNormal">
@@ -4852,7 +6029,7 @@
 </file>
 
 <file path=customXml/itemProps1.xml><?xml version="1.0" encoding="utf-8"?>
-<ds:datastoreItem xmlns:ds="http://schemas.openxmlformats.org/officeDocument/2006/customXml" ds:itemID="{E36C52A6-5876-4591-B5D2-1D951A52F39B}">
+<ds:datastoreItem xmlns:ds="http://schemas.openxmlformats.org/officeDocument/2006/customXml" ds:itemID="{01FC2171-5812-4F4A-B660-7ED5F74D2C7C}">
   <ds:schemaRefs>
     <ds:schemaRef ds:uri="http://schemas.openxmlformats.org/officeDocument/2006/bibliography"/>
   </ds:schemaRefs>

</xml_diff>